<commit_message>
All team members have now finished.
</commit_message>
<xml_diff>
--- a/Progress_Report_Increment_2.docx
+++ b/Progress_Report_Increment_2.docx
@@ -1038,7 +1038,7 @@
         <w:pStyle w:val="ListParagraph"/>
         <w:numPr>
           <w:ilvl w:val="0"/>
-          <w:numId w:val="18"/>
+          <w:numId w:val="27"/>
         </w:numPr>
         <w:rPr>
           <w:rFonts w:eastAsia="Times New Roman"/>
@@ -1068,7 +1068,7 @@
         <w:pStyle w:val="ListParagraph"/>
         <w:numPr>
           <w:ilvl w:val="0"/>
-          <w:numId w:val="18"/>
+          <w:numId w:val="27"/>
         </w:numPr>
         <w:rPr>
           <w:sz w:val="22"/>
@@ -1088,7 +1088,7 @@
         <w:pStyle w:val="ListParagraph"/>
         <w:numPr>
           <w:ilvl w:val="0"/>
-          <w:numId w:val="18"/>
+          <w:numId w:val="27"/>
         </w:numPr>
         <w:rPr>
           <w:sz w:val="22"/>
@@ -1108,7 +1108,7 @@
         <w:pStyle w:val="ListParagraph"/>
         <w:numPr>
           <w:ilvl w:val="0"/>
-          <w:numId w:val="18"/>
+          <w:numId w:val="27"/>
         </w:numPr>
         <w:rPr>
           <w:sz w:val="22"/>
@@ -1161,7 +1161,7 @@
         <w:pStyle w:val="ListParagraph"/>
         <w:numPr>
           <w:ilvl w:val="0"/>
-          <w:numId w:val="18"/>
+          <w:numId w:val="27"/>
         </w:numPr>
         <w:rPr>
           <w:sz w:val="22"/>
@@ -1202,7 +1202,7 @@
         <w:pStyle w:val="ListParagraph"/>
         <w:numPr>
           <w:ilvl w:val="1"/>
-          <w:numId w:val="17"/>
+          <w:numId w:val="26"/>
         </w:numPr>
         <w:rPr>
           <w:rFonts w:eastAsia="Times New Roman"/>
@@ -1232,7 +1232,7 @@
         <w:pStyle w:val="ListParagraph"/>
         <w:numPr>
           <w:ilvl w:val="1"/>
-          <w:numId w:val="17"/>
+          <w:numId w:val="26"/>
         </w:numPr>
         <w:rPr>
           <w:rFonts w:eastAsia="Times New Roman"/>
@@ -1270,7 +1270,7 @@
         <w:pStyle w:val="ListParagraph"/>
         <w:numPr>
           <w:ilvl w:val="1"/>
-          <w:numId w:val="17"/>
+          <w:numId w:val="26"/>
         </w:numPr>
         <w:rPr>
           <w:rFonts w:eastAsia="Times New Roman"/>
@@ -1300,7 +1300,7 @@
         <w:pStyle w:val="ListParagraph"/>
         <w:numPr>
           <w:ilvl w:val="1"/>
-          <w:numId w:val="17"/>
+          <w:numId w:val="26"/>
         </w:numPr>
         <w:rPr>
           <w:rFonts w:eastAsia="Times New Roman"/>
@@ -1322,7 +1322,7 @@
         <w:pStyle w:val="ListParagraph"/>
         <w:numPr>
           <w:ilvl w:val="2"/>
-          <w:numId w:val="17"/>
+          <w:numId w:val="26"/>
         </w:numPr>
         <w:spacing w:line="259" w:lineRule="auto"/>
         <w:rPr>
@@ -1355,7 +1355,7 @@
         <w:pStyle w:val="ListParagraph"/>
         <w:numPr>
           <w:ilvl w:val="2"/>
-          <w:numId w:val="17"/>
+          <w:numId w:val="26"/>
         </w:numPr>
         <w:rPr>
           <w:sz w:val="22"/>
@@ -1386,7 +1386,7 @@
         <w:pStyle w:val="ListParagraph"/>
         <w:numPr>
           <w:ilvl w:val="2"/>
-          <w:numId w:val="17"/>
+          <w:numId w:val="26"/>
         </w:numPr>
         <w:rPr>
           <w:sz w:val="22"/>
@@ -1417,7 +1417,7 @@
         <w:pStyle w:val="ListParagraph"/>
         <w:numPr>
           <w:ilvl w:val="2"/>
-          <w:numId w:val="17"/>
+          <w:numId w:val="26"/>
         </w:numPr>
         <w:rPr>
           <w:sz w:val="22"/>
@@ -1448,7 +1448,7 @@
         <w:pStyle w:val="ListParagraph"/>
         <w:numPr>
           <w:ilvl w:val="2"/>
-          <w:numId w:val="17"/>
+          <w:numId w:val="26"/>
         </w:numPr>
         <w:rPr>
           <w:sz w:val="22"/>
@@ -1479,7 +1479,7 @@
         <w:pStyle w:val="ListParagraph"/>
         <w:numPr>
           <w:ilvl w:val="2"/>
-          <w:numId w:val="17"/>
+          <w:numId w:val="26"/>
         </w:numPr>
         <w:rPr>
           <w:sz w:val="22"/>
@@ -1510,7 +1510,7 @@
         <w:pStyle w:val="ListParagraph"/>
         <w:numPr>
           <w:ilvl w:val="1"/>
-          <w:numId w:val="17"/>
+          <w:numId w:val="26"/>
         </w:numPr>
         <w:rPr>
           <w:rFonts w:eastAsia="Times New Roman"/>
@@ -1532,7 +1532,7 @@
         <w:pStyle w:val="ListParagraph"/>
         <w:numPr>
           <w:ilvl w:val="2"/>
-          <w:numId w:val="17"/>
+          <w:numId w:val="26"/>
         </w:numPr>
         <w:rPr>
           <w:sz w:val="22"/>
@@ -1553,7 +1553,7 @@
         <w:pStyle w:val="ListParagraph"/>
         <w:numPr>
           <w:ilvl w:val="2"/>
-          <w:numId w:val="17"/>
+          <w:numId w:val="26"/>
         </w:numPr>
         <w:rPr>
           <w:sz w:val="22"/>
@@ -1633,7 +1633,7 @@
         <w:pStyle w:val="ListParagraph"/>
         <w:numPr>
           <w:ilvl w:val="0"/>
-          <w:numId w:val="14"/>
+          <w:numId w:val="23"/>
         </w:numPr>
         <w:rPr>
           <w:rFonts w:eastAsia="Times New Roman"/>
@@ -1703,7 +1703,7 @@
         <w:pStyle w:val="ListParagraph"/>
         <w:numPr>
           <w:ilvl w:val="0"/>
-          <w:numId w:val="14"/>
+          <w:numId w:val="23"/>
         </w:numPr>
         <w:rPr>
           <w:rFonts w:eastAsia="Times New Roman"/>
@@ -1757,7 +1757,7 @@
         <w:pStyle w:val="ListParagraph"/>
         <w:numPr>
           <w:ilvl w:val="0"/>
-          <w:numId w:val="14"/>
+          <w:numId w:val="23"/>
         </w:numPr>
         <w:rPr>
           <w:sz w:val="22"/>
@@ -1786,7 +1786,7 @@
         <w:pStyle w:val="ListParagraph"/>
         <w:numPr>
           <w:ilvl w:val="0"/>
-          <w:numId w:val="14"/>
+          <w:numId w:val="23"/>
         </w:numPr>
         <w:rPr>
           <w:sz w:val="22"/>
@@ -1831,7 +1831,7 @@
         <w:pStyle w:val="ListParagraph"/>
         <w:numPr>
           <w:ilvl w:val="0"/>
-          <w:numId w:val="14"/>
+          <w:numId w:val="23"/>
         </w:numPr>
         <w:rPr>
           <w:sz w:val="22"/>
@@ -1887,7 +1887,7 @@
         <w:pStyle w:val="ListParagraph"/>
         <w:numPr>
           <w:ilvl w:val="0"/>
-          <w:numId w:val="13"/>
+          <w:numId w:val="22"/>
         </w:numPr>
         <w:rPr>
           <w:rFonts w:eastAsia="Times New Roman"/>
@@ -1941,7 +1941,7 @@
         <w:pStyle w:val="ListParagraph"/>
         <w:numPr>
           <w:ilvl w:val="0"/>
-          <w:numId w:val="13"/>
+          <w:numId w:val="22"/>
         </w:numPr>
         <w:rPr>
           <w:sz w:val="22"/>
@@ -1963,7 +1963,7 @@
         <w:pStyle w:val="ListParagraph"/>
         <w:numPr>
           <w:ilvl w:val="0"/>
-          <w:numId w:val="13"/>
+          <w:numId w:val="22"/>
         </w:numPr>
         <w:rPr>
           <w:sz w:val="22"/>
@@ -1993,7 +1993,7 @@
         <w:pStyle w:val="ListParagraph"/>
         <w:numPr>
           <w:ilvl w:val="0"/>
-          <w:numId w:val="13"/>
+          <w:numId w:val="22"/>
         </w:numPr>
         <w:rPr>
           <w:sz w:val="22"/>
@@ -2015,7 +2015,7 @@
         <w:pStyle w:val="ListParagraph"/>
         <w:numPr>
           <w:ilvl w:val="1"/>
-          <w:numId w:val="13"/>
+          <w:numId w:val="22"/>
         </w:numPr>
         <w:rPr>
           <w:sz w:val="22"/>
@@ -2037,7 +2037,7 @@
         <w:pStyle w:val="ListParagraph"/>
         <w:numPr>
           <w:ilvl w:val="0"/>
-          <w:numId w:val="13"/>
+          <w:numId w:val="22"/>
         </w:numPr>
         <w:rPr>
           <w:sz w:val="22"/>
@@ -2059,7 +2059,7 @@
         <w:pStyle w:val="ListParagraph"/>
         <w:numPr>
           <w:ilvl w:val="1"/>
-          <w:numId w:val="13"/>
+          <w:numId w:val="22"/>
         </w:numPr>
         <w:rPr>
           <w:sz w:val="22"/>
@@ -2081,7 +2081,7 @@
         <w:pStyle w:val="ListParagraph"/>
         <w:numPr>
           <w:ilvl w:val="1"/>
-          <w:numId w:val="13"/>
+          <w:numId w:val="22"/>
         </w:numPr>
         <w:rPr>
           <w:sz w:val="22"/>
@@ -2131,7 +2131,7 @@
         <w:pStyle w:val="ListParagraph"/>
         <w:numPr>
           <w:ilvl w:val="0"/>
-          <w:numId w:val="11"/>
+          <w:numId w:val="20"/>
         </w:numPr>
         <w:rPr>
           <w:rFonts w:eastAsia="Times New Roman"/>
@@ -2146,6 +2146,14 @@
           <w:szCs w:val="22"/>
         </w:rPr>
         <w:t>Progress Report:</w:t>
+      </w:r>
+      <w:r>
+        <w:rPr>
+          <w:rFonts w:eastAsia="Times New Roman"/>
+          <w:sz w:val="22"/>
+          <w:szCs w:val="22"/>
+        </w:rPr>
+        <w:t xml:space="preserve"> contributed to 3, 5, 6, and 7</w:t>
       </w:r>
     </w:p>
     <w:p>
@@ -2153,7 +2161,7 @@
         <w:pStyle w:val="ListParagraph"/>
         <w:numPr>
           <w:ilvl w:val="0"/>
-          <w:numId w:val="11"/>
+          <w:numId w:val="20"/>
         </w:numPr>
         <w:rPr>
           <w:sz w:val="22"/>
@@ -2174,7 +2182,7 @@
         <w:pStyle w:val="ListParagraph"/>
         <w:numPr>
           <w:ilvl w:val="0"/>
-          <w:numId w:val="11"/>
+          <w:numId w:val="20"/>
         </w:numPr>
         <w:rPr>
           <w:sz w:val="22"/>
@@ -2195,7 +2203,7 @@
         <w:pStyle w:val="ListParagraph"/>
         <w:numPr>
           <w:ilvl w:val="0"/>
-          <w:numId w:val="11"/>
+          <w:numId w:val="20"/>
         </w:numPr>
         <w:rPr>
           <w:sz w:val="22"/>
@@ -2216,7 +2224,7 @@
         <w:pStyle w:val="ListParagraph"/>
         <w:numPr>
           <w:ilvl w:val="0"/>
-          <w:numId w:val="11"/>
+          <w:numId w:val="20"/>
         </w:numPr>
         <w:rPr>
           <w:sz w:val="22"/>
@@ -2282,7 +2290,7 @@
         <w:pStyle w:val="ListParagraph"/>
         <w:numPr>
           <w:ilvl w:val="0"/>
-          <w:numId w:val="10"/>
+          <w:numId w:val="19"/>
         </w:numPr>
         <w:rPr>
           <w:rFonts w:eastAsia="Times New Roman"/>
@@ -2304,7 +2312,7 @@
         <w:pStyle w:val="ListParagraph"/>
         <w:numPr>
           <w:ilvl w:val="0"/>
-          <w:numId w:val="10"/>
+          <w:numId w:val="19"/>
         </w:numPr>
         <w:rPr>
           <w:rFonts w:eastAsia="Times New Roman"/>
@@ -2358,7 +2366,7 @@
         <w:pStyle w:val="ListParagraph"/>
         <w:numPr>
           <w:ilvl w:val="0"/>
-          <w:numId w:val="10"/>
+          <w:numId w:val="19"/>
         </w:numPr>
         <w:rPr>
           <w:rFonts w:eastAsia="Times New Roman"/>
@@ -2389,7 +2397,7 @@
         <w:pStyle w:val="ListParagraph"/>
         <w:numPr>
           <w:ilvl w:val="0"/>
-          <w:numId w:val="10"/>
+          <w:numId w:val="19"/>
         </w:numPr>
         <w:rPr>
           <w:rFonts w:eastAsia="Times New Roman"/>
@@ -2443,7 +2451,7 @@
         <w:pStyle w:val="ListParagraph"/>
         <w:numPr>
           <w:ilvl w:val="0"/>
-          <w:numId w:val="10"/>
+          <w:numId w:val="19"/>
         </w:numPr>
         <w:rPr>
           <w:rFonts w:eastAsia="Times New Roman"/>
@@ -2481,7 +2489,7 @@
         <w:pStyle w:val="ListParagraph"/>
         <w:numPr>
           <w:ilvl w:val="0"/>
-          <w:numId w:val="10"/>
+          <w:numId w:val="19"/>
         </w:numPr>
         <w:rPr>
           <w:rFonts w:eastAsia="Times New Roman"/>
@@ -2512,6 +2520,48 @@
           <w:szCs w:val="22"/>
         </w:rPr>
         <w:t>weak css style sheet if time allows.</w:t>
+      </w:r>
+    </w:p>
+    <w:p>
+      <w:pPr>
+        <w:pStyle w:val="ListParagraph"/>
+        <w:numPr>
+          <w:ilvl w:val="0"/>
+          <w:numId w:val="19"/>
+        </w:numPr>
+        <w:rPr>
+          <w:sz w:val="22"/>
+          <w:szCs w:val="22"/>
+        </w:rPr>
+      </w:pPr>
+      <w:r>
+        <w:rPr>
+          <w:rFonts w:eastAsia="Times New Roman"/>
+          <w:sz w:val="22"/>
+          <w:szCs w:val="22"/>
+        </w:rPr>
+        <w:t>Pong: have to add sounds and make the game wait a second or two before the ball starts moving</w:t>
+      </w:r>
+    </w:p>
+    <w:p>
+      <w:pPr>
+        <w:pStyle w:val="ListParagraph"/>
+        <w:numPr>
+          <w:ilvl w:val="0"/>
+          <w:numId w:val="19"/>
+        </w:numPr>
+        <w:rPr>
+          <w:sz w:val="22"/>
+          <w:szCs w:val="22"/>
+        </w:rPr>
+      </w:pPr>
+      <w:r>
+        <w:rPr>
+          <w:rFonts w:eastAsia="Times New Roman"/>
+          <w:sz w:val="22"/>
+          <w:szCs w:val="22"/>
+        </w:rPr>
+        <w:t>GUI: refine it and have it start the games when the user clicks the button</w:t>
       </w:r>
     </w:p>
     <w:p>
@@ -2586,6 +2636,119 @@
 <file path=word/numbering.xml><?xml version="1.0" encoding="utf-8"?>
 <w:numbering xmlns:wpc="http://schemas.microsoft.com/office/word/2010/wordprocessingCanvas" xmlns:cx="http://schemas.microsoft.com/office/drawing/2014/chartex" xmlns:cx1="http://schemas.microsoft.com/office/drawing/2015/9/8/chartex" xmlns:cx2="http://schemas.microsoft.com/office/drawing/2015/10/21/chartex" xmlns:cx3="http://schemas.microsoft.com/office/drawing/2016/5/9/chartex" xmlns:cx4="http://schemas.microsoft.com/office/drawing/2016/5/10/chartex" xmlns:cx5="http://schemas.microsoft.com/office/drawing/2016/5/11/chartex" xmlns:cx6="http://schemas.microsoft.com/office/drawing/2016/5/12/chartex" xmlns:cx7="http://schemas.microsoft.com/office/drawing/2016/5/13/chartex" xmlns:cx8="http://schemas.microsoft.com/office/drawing/2016/5/14/chartex" xmlns:mc="http://schemas.openxmlformats.org/markup-compatibility/2006" xmlns:aink="http://schemas.microsoft.com/office/drawing/2016/ink" xmlns:am3d="http://schemas.microsoft.com/office/drawing/2017/model3d" xmlns:o="urn:schemas-microsoft-com:office:office" xmlns:r="http://schemas.openxmlformats.org/officeDocument/2006/relationships" xmlns:m="http://schemas.openxmlformats.org/officeDocument/2006/math" xmlns:v="urn:schemas-microsoft-com:vml" xmlns:wp14="http://schemas.microsoft.com/office/word/2010/wordprocessingDrawing" xmlns:wp="http://schemas.openxmlformats.org/drawingml/2006/wordprocessingDrawing" xmlns:w10="urn:schemas-microsoft-com:office:word" xmlns:w="http://schemas.openxmlformats.org/wordprocessingml/2006/main" xmlns:w14="http://schemas.microsoft.com/office/word/2010/wordml" xmlns:w15="http://schemas.microsoft.com/office/word/2012/wordml" xmlns:w16cex="http://schemas.microsoft.com/office/word/2018/wordml/cex" xmlns:w16cid="http://schemas.microsoft.com/office/word/2016/wordml/cid" xmlns:w16="http://schemas.microsoft.com/office/word/2018/wordml" xmlns:w16se="http://schemas.microsoft.com/office/word/2015/wordml/symex" xmlns:wpg="http://schemas.microsoft.com/office/word/2010/wordprocessingGroup" xmlns:wpi="http://schemas.microsoft.com/office/word/2010/wordprocessingInk" xmlns:wne="http://schemas.microsoft.com/office/word/2006/wordml" xmlns:wps="http://schemas.microsoft.com/office/word/2010/wordprocessingShape" mc:Ignorable="w14 w15 w16se w16cid w16 w16cex wp14">
   <w:abstractNum w:abstractNumId="0" w15:restartNumberingAfterBreak="0">
+    <w:nsid w:val="00351FD9"/>
+    <w:multiLevelType w:val="hybridMultilevel"/>
+    <w:tmpl w:val="FFFFFFFF"/>
+    <w:lvl w:ilvl="0" w:tplc="FEF48CFE">
+      <w:start w:val="1"/>
+      <w:numFmt w:val="bullet"/>
+      <w:lvlText w:val=""/>
+      <w:lvlJc w:val="left"/>
+      <w:pPr>
+        <w:ind w:left="720" w:hanging="360"/>
+      </w:pPr>
+      <w:rPr>
+        <w:rFonts w:ascii="Symbol" w:hAnsi="Symbol" w:hint="default"/>
+      </w:rPr>
+    </w:lvl>
+    <w:lvl w:ilvl="1" w:tplc="523072A0">
+      <w:start w:val="1"/>
+      <w:numFmt w:val="bullet"/>
+      <w:lvlText w:val="o"/>
+      <w:lvlJc w:val="left"/>
+      <w:pPr>
+        <w:ind w:left="1440" w:hanging="360"/>
+      </w:pPr>
+      <w:rPr>
+        <w:rFonts w:ascii="Courier New" w:hAnsi="Courier New" w:hint="default"/>
+      </w:rPr>
+    </w:lvl>
+    <w:lvl w:ilvl="2" w:tplc="D828127C">
+      <w:start w:val="1"/>
+      <w:numFmt w:val="bullet"/>
+      <w:lvlText w:val=""/>
+      <w:lvlJc w:val="left"/>
+      <w:pPr>
+        <w:ind w:left="2160" w:hanging="360"/>
+      </w:pPr>
+      <w:rPr>
+        <w:rFonts w:ascii="Wingdings" w:hAnsi="Wingdings" w:hint="default"/>
+      </w:rPr>
+    </w:lvl>
+    <w:lvl w:ilvl="3" w:tplc="96DE68AE">
+      <w:start w:val="1"/>
+      <w:numFmt w:val="bullet"/>
+      <w:lvlText w:val=""/>
+      <w:lvlJc w:val="left"/>
+      <w:pPr>
+        <w:ind w:left="2880" w:hanging="360"/>
+      </w:pPr>
+      <w:rPr>
+        <w:rFonts w:ascii="Symbol" w:hAnsi="Symbol" w:hint="default"/>
+      </w:rPr>
+    </w:lvl>
+    <w:lvl w:ilvl="4" w:tplc="5FBC3CC2">
+      <w:start w:val="1"/>
+      <w:numFmt w:val="bullet"/>
+      <w:lvlText w:val="o"/>
+      <w:lvlJc w:val="left"/>
+      <w:pPr>
+        <w:ind w:left="3600" w:hanging="360"/>
+      </w:pPr>
+      <w:rPr>
+        <w:rFonts w:ascii="Courier New" w:hAnsi="Courier New" w:hint="default"/>
+      </w:rPr>
+    </w:lvl>
+    <w:lvl w:ilvl="5" w:tplc="564CF8AE">
+      <w:start w:val="1"/>
+      <w:numFmt w:val="bullet"/>
+      <w:lvlText w:val=""/>
+      <w:lvlJc w:val="left"/>
+      <w:pPr>
+        <w:ind w:left="4320" w:hanging="360"/>
+      </w:pPr>
+      <w:rPr>
+        <w:rFonts w:ascii="Wingdings" w:hAnsi="Wingdings" w:hint="default"/>
+      </w:rPr>
+    </w:lvl>
+    <w:lvl w:ilvl="6" w:tplc="C4EE51AE">
+      <w:start w:val="1"/>
+      <w:numFmt w:val="bullet"/>
+      <w:lvlText w:val=""/>
+      <w:lvlJc w:val="left"/>
+      <w:pPr>
+        <w:ind w:left="5040" w:hanging="360"/>
+      </w:pPr>
+      <w:rPr>
+        <w:rFonts w:ascii="Symbol" w:hAnsi="Symbol" w:hint="default"/>
+      </w:rPr>
+    </w:lvl>
+    <w:lvl w:ilvl="7" w:tplc="CF021D14">
+      <w:start w:val="1"/>
+      <w:numFmt w:val="bullet"/>
+      <w:lvlText w:val="o"/>
+      <w:lvlJc w:val="left"/>
+      <w:pPr>
+        <w:ind w:left="5760" w:hanging="360"/>
+      </w:pPr>
+      <w:rPr>
+        <w:rFonts w:ascii="Courier New" w:hAnsi="Courier New" w:hint="default"/>
+      </w:rPr>
+    </w:lvl>
+    <w:lvl w:ilvl="8" w:tplc="FB462E5E">
+      <w:start w:val="1"/>
+      <w:numFmt w:val="bullet"/>
+      <w:lvlText w:val=""/>
+      <w:lvlJc w:val="left"/>
+      <w:pPr>
+        <w:ind w:left="6480" w:hanging="360"/>
+      </w:pPr>
+      <w:rPr>
+        <w:rFonts w:ascii="Wingdings" w:hAnsi="Wingdings" w:hint="default"/>
+      </w:rPr>
+    </w:lvl>
+  </w:abstractNum>
+  <w:abstractNum w:abstractNumId="1" w15:restartNumberingAfterBreak="0">
     <w:nsid w:val="09DF5429"/>
     <w:multiLevelType w:val="hybridMultilevel"/>
     <w:tmpl w:val="FFFFFFFF"/>
@@ -2671,7 +2834,7 @@
       </w:pPr>
     </w:lvl>
   </w:abstractNum>
-  <w:abstractNum w:abstractNumId="1" w15:restartNumberingAfterBreak="0">
+  <w:abstractNum w:abstractNumId="2" w15:restartNumberingAfterBreak="0">
     <w:nsid w:val="0C03796B"/>
     <w:multiLevelType w:val="hybridMultilevel"/>
     <w:tmpl w:val="FFFFFFFF"/>
@@ -2757,7 +2920,7 @@
       </w:pPr>
     </w:lvl>
   </w:abstractNum>
-  <w:abstractNum w:abstractNumId="2" w15:restartNumberingAfterBreak="0">
+  <w:abstractNum w:abstractNumId="3" w15:restartNumberingAfterBreak="0">
     <w:nsid w:val="0D9F4AD3"/>
     <w:multiLevelType w:val="hybridMultilevel"/>
     <w:tmpl w:val="FFFFFFFF"/>
@@ -2843,11 +3006,11 @@
       </w:pPr>
     </w:lvl>
   </w:abstractNum>
-  <w:abstractNum w:abstractNumId="3" w15:restartNumberingAfterBreak="0">
-    <w:nsid w:val="172229F3"/>
+  <w:abstractNum w:abstractNumId="4" w15:restartNumberingAfterBreak="0">
+    <w:nsid w:val="0E242430"/>
     <w:multiLevelType w:val="hybridMultilevel"/>
-    <w:tmpl w:val="FF003E14"/>
-    <w:lvl w:ilvl="0" w:tplc="03FE8C92">
+    <w:tmpl w:val="FFFFFFFF"/>
+    <w:lvl w:ilvl="0" w:tplc="2236D350">
       <w:start w:val="1"/>
       <w:numFmt w:val="decimal"/>
       <w:lvlText w:val="%1."/>
@@ -2856,7 +3019,7 @@
         <w:ind w:left="720" w:hanging="360"/>
       </w:pPr>
     </w:lvl>
-    <w:lvl w:ilvl="1" w:tplc="28BE4DB4">
+    <w:lvl w:ilvl="1" w:tplc="4EBAA05C">
       <w:start w:val="1"/>
       <w:numFmt w:val="lowerLetter"/>
       <w:lvlText w:val="%2."/>
@@ -2865,7 +3028,7 @@
         <w:ind w:left="1440" w:hanging="360"/>
       </w:pPr>
     </w:lvl>
-    <w:lvl w:ilvl="2" w:tplc="6CD6CCA2">
+    <w:lvl w:ilvl="2" w:tplc="6896E0AE">
       <w:start w:val="1"/>
       <w:numFmt w:val="lowerRoman"/>
       <w:lvlText w:val="%3."/>
@@ -2874,7 +3037,7 @@
         <w:ind w:left="2160" w:hanging="180"/>
       </w:pPr>
     </w:lvl>
-    <w:lvl w:ilvl="3" w:tplc="13307606">
+    <w:lvl w:ilvl="3" w:tplc="ED70A922">
       <w:start w:val="1"/>
       <w:numFmt w:val="decimal"/>
       <w:lvlText w:val="%4."/>
@@ -2883,7 +3046,7 @@
         <w:ind w:left="2880" w:hanging="360"/>
       </w:pPr>
     </w:lvl>
-    <w:lvl w:ilvl="4" w:tplc="54909394">
+    <w:lvl w:ilvl="4" w:tplc="29865938">
       <w:start w:val="1"/>
       <w:numFmt w:val="lowerLetter"/>
       <w:lvlText w:val="%5."/>
@@ -2892,7 +3055,7 @@
         <w:ind w:left="3600" w:hanging="360"/>
       </w:pPr>
     </w:lvl>
-    <w:lvl w:ilvl="5" w:tplc="F75C3736">
+    <w:lvl w:ilvl="5" w:tplc="4C887D82">
       <w:start w:val="1"/>
       <w:numFmt w:val="lowerRoman"/>
       <w:lvlText w:val="%6."/>
@@ -2901,7 +3064,7 @@
         <w:ind w:left="4320" w:hanging="180"/>
       </w:pPr>
     </w:lvl>
-    <w:lvl w:ilvl="6" w:tplc="A024F592">
+    <w:lvl w:ilvl="6" w:tplc="64466356">
       <w:start w:val="1"/>
       <w:numFmt w:val="decimal"/>
       <w:lvlText w:val="%7."/>
@@ -2910,7 +3073,7 @@
         <w:ind w:left="5040" w:hanging="360"/>
       </w:pPr>
     </w:lvl>
-    <w:lvl w:ilvl="7" w:tplc="AACAA50A">
+    <w:lvl w:ilvl="7" w:tplc="5D3430A0">
       <w:start w:val="1"/>
       <w:numFmt w:val="lowerLetter"/>
       <w:lvlText w:val="%8."/>
@@ -2919,7 +3082,7 @@
         <w:ind w:left="5760" w:hanging="360"/>
       </w:pPr>
     </w:lvl>
-    <w:lvl w:ilvl="8" w:tplc="E9E48ECC">
+    <w:lvl w:ilvl="8" w:tplc="D6DA0784">
       <w:start w:val="1"/>
       <w:numFmt w:val="lowerRoman"/>
       <w:lvlText w:val="%9."/>
@@ -2929,7 +3092,93 @@
       </w:pPr>
     </w:lvl>
   </w:abstractNum>
-  <w:abstractNum w:abstractNumId="4" w15:restartNumberingAfterBreak="0">
+  <w:abstractNum w:abstractNumId="5" w15:restartNumberingAfterBreak="0">
+    <w:nsid w:val="1ADC1FF9"/>
+    <w:multiLevelType w:val="hybridMultilevel"/>
+    <w:tmpl w:val="BAD03A7C"/>
+    <w:lvl w:ilvl="0" w:tplc="1DF8FCEA">
+      <w:start w:val="1"/>
+      <w:numFmt w:val="decimal"/>
+      <w:lvlText w:val="%1."/>
+      <w:lvlJc w:val="left"/>
+      <w:pPr>
+        <w:ind w:left="720" w:hanging="360"/>
+      </w:pPr>
+    </w:lvl>
+    <w:lvl w:ilvl="1" w:tplc="43323F5E">
+      <w:start w:val="1"/>
+      <w:numFmt w:val="lowerLetter"/>
+      <w:lvlText w:val="%2."/>
+      <w:lvlJc w:val="left"/>
+      <w:pPr>
+        <w:ind w:left="1440" w:hanging="360"/>
+      </w:pPr>
+    </w:lvl>
+    <w:lvl w:ilvl="2" w:tplc="8C30ABD2">
+      <w:start w:val="1"/>
+      <w:numFmt w:val="lowerRoman"/>
+      <w:lvlText w:val="%3."/>
+      <w:lvlJc w:val="right"/>
+      <w:pPr>
+        <w:ind w:left="2160" w:hanging="180"/>
+      </w:pPr>
+    </w:lvl>
+    <w:lvl w:ilvl="3" w:tplc="1666ADDE">
+      <w:start w:val="1"/>
+      <w:numFmt w:val="decimal"/>
+      <w:lvlText w:val="%4."/>
+      <w:lvlJc w:val="left"/>
+      <w:pPr>
+        <w:ind w:left="2880" w:hanging="360"/>
+      </w:pPr>
+    </w:lvl>
+    <w:lvl w:ilvl="4" w:tplc="9DD6B996">
+      <w:start w:val="1"/>
+      <w:numFmt w:val="lowerLetter"/>
+      <w:lvlText w:val="%5."/>
+      <w:lvlJc w:val="left"/>
+      <w:pPr>
+        <w:ind w:left="3600" w:hanging="360"/>
+      </w:pPr>
+    </w:lvl>
+    <w:lvl w:ilvl="5" w:tplc="46DE22B4">
+      <w:start w:val="1"/>
+      <w:numFmt w:val="lowerRoman"/>
+      <w:lvlText w:val="%6."/>
+      <w:lvlJc w:val="right"/>
+      <w:pPr>
+        <w:ind w:left="4320" w:hanging="180"/>
+      </w:pPr>
+    </w:lvl>
+    <w:lvl w:ilvl="6" w:tplc="A1C46942">
+      <w:start w:val="1"/>
+      <w:numFmt w:val="decimal"/>
+      <w:lvlText w:val="%7."/>
+      <w:lvlJc w:val="left"/>
+      <w:pPr>
+        <w:ind w:left="5040" w:hanging="360"/>
+      </w:pPr>
+    </w:lvl>
+    <w:lvl w:ilvl="7" w:tplc="9490BD5A">
+      <w:start w:val="1"/>
+      <w:numFmt w:val="lowerLetter"/>
+      <w:lvlText w:val="%8."/>
+      <w:lvlJc w:val="left"/>
+      <w:pPr>
+        <w:ind w:left="5760" w:hanging="360"/>
+      </w:pPr>
+    </w:lvl>
+    <w:lvl w:ilvl="8" w:tplc="D5DCE26A">
+      <w:start w:val="1"/>
+      <w:numFmt w:val="lowerRoman"/>
+      <w:lvlText w:val="%9."/>
+      <w:lvlJc w:val="right"/>
+      <w:pPr>
+        <w:ind w:left="6480" w:hanging="180"/>
+      </w:pPr>
+    </w:lvl>
+  </w:abstractNum>
+  <w:abstractNum w:abstractNumId="6" w15:restartNumberingAfterBreak="0">
     <w:nsid w:val="20C30C20"/>
     <w:multiLevelType w:val="hybridMultilevel"/>
     <w:tmpl w:val="FFFFFFFF"/>
@@ -3015,7 +3264,7 @@
       </w:pPr>
     </w:lvl>
   </w:abstractNum>
-  <w:abstractNum w:abstractNumId="5" w15:restartNumberingAfterBreak="0">
+  <w:abstractNum w:abstractNumId="7" w15:restartNumberingAfterBreak="0">
     <w:nsid w:val="223B5DB7"/>
     <w:multiLevelType w:val="hybridMultilevel"/>
     <w:tmpl w:val="FFFFFFFF"/>
@@ -3101,7 +3350,93 @@
       </w:pPr>
     </w:lvl>
   </w:abstractNum>
-  <w:abstractNum w:abstractNumId="6" w15:restartNumberingAfterBreak="0">
+  <w:abstractNum w:abstractNumId="8" w15:restartNumberingAfterBreak="0">
+    <w:nsid w:val="2E1800EA"/>
+    <w:multiLevelType w:val="hybridMultilevel"/>
+    <w:tmpl w:val="FFFFFFFF"/>
+    <w:lvl w:ilvl="0" w:tplc="8B026726">
+      <w:start w:val="1"/>
+      <w:numFmt w:val="lowerLetter"/>
+      <w:lvlText w:val="%1."/>
+      <w:lvlJc w:val="left"/>
+      <w:pPr>
+        <w:ind w:left="720" w:hanging="360"/>
+      </w:pPr>
+    </w:lvl>
+    <w:lvl w:ilvl="1" w:tplc="889C5652">
+      <w:start w:val="1"/>
+      <w:numFmt w:val="lowerLetter"/>
+      <w:lvlText w:val="%2."/>
+      <w:lvlJc w:val="left"/>
+      <w:pPr>
+        <w:ind w:left="1440" w:hanging="360"/>
+      </w:pPr>
+    </w:lvl>
+    <w:lvl w:ilvl="2" w:tplc="1FD44A18">
+      <w:start w:val="1"/>
+      <w:numFmt w:val="lowerRoman"/>
+      <w:lvlText w:val="%3."/>
+      <w:lvlJc w:val="right"/>
+      <w:pPr>
+        <w:ind w:left="2160" w:hanging="180"/>
+      </w:pPr>
+    </w:lvl>
+    <w:lvl w:ilvl="3" w:tplc="085C1CAC">
+      <w:start w:val="1"/>
+      <w:numFmt w:val="decimal"/>
+      <w:lvlText w:val="%4."/>
+      <w:lvlJc w:val="left"/>
+      <w:pPr>
+        <w:ind w:left="2880" w:hanging="360"/>
+      </w:pPr>
+    </w:lvl>
+    <w:lvl w:ilvl="4" w:tplc="3CE47692">
+      <w:start w:val="1"/>
+      <w:numFmt w:val="lowerLetter"/>
+      <w:lvlText w:val="%5."/>
+      <w:lvlJc w:val="left"/>
+      <w:pPr>
+        <w:ind w:left="3600" w:hanging="360"/>
+      </w:pPr>
+    </w:lvl>
+    <w:lvl w:ilvl="5" w:tplc="19264F10">
+      <w:start w:val="1"/>
+      <w:numFmt w:val="lowerRoman"/>
+      <w:lvlText w:val="%6."/>
+      <w:lvlJc w:val="right"/>
+      <w:pPr>
+        <w:ind w:left="4320" w:hanging="180"/>
+      </w:pPr>
+    </w:lvl>
+    <w:lvl w:ilvl="6" w:tplc="8A8A4F7A">
+      <w:start w:val="1"/>
+      <w:numFmt w:val="decimal"/>
+      <w:lvlText w:val="%7."/>
+      <w:lvlJc w:val="left"/>
+      <w:pPr>
+        <w:ind w:left="5040" w:hanging="360"/>
+      </w:pPr>
+    </w:lvl>
+    <w:lvl w:ilvl="7" w:tplc="8182BCC0">
+      <w:start w:val="1"/>
+      <w:numFmt w:val="lowerLetter"/>
+      <w:lvlText w:val="%8."/>
+      <w:lvlJc w:val="left"/>
+      <w:pPr>
+        <w:ind w:left="5760" w:hanging="360"/>
+      </w:pPr>
+    </w:lvl>
+    <w:lvl w:ilvl="8" w:tplc="95C2A2D0">
+      <w:start w:val="1"/>
+      <w:numFmt w:val="lowerRoman"/>
+      <w:lvlText w:val="%9."/>
+      <w:lvlJc w:val="right"/>
+      <w:pPr>
+        <w:ind w:left="6480" w:hanging="180"/>
+      </w:pPr>
+    </w:lvl>
+  </w:abstractNum>
+  <w:abstractNum w:abstractNumId="9" w15:restartNumberingAfterBreak="0">
     <w:nsid w:val="2F0B7493"/>
     <w:multiLevelType w:val="hybridMultilevel"/>
     <w:tmpl w:val="FFFFFFFF"/>
@@ -3187,93 +3522,7 @@
       </w:pPr>
     </w:lvl>
   </w:abstractNum>
-  <w:abstractNum w:abstractNumId="7" w15:restartNumberingAfterBreak="0">
-    <w:nsid w:val="302711C0"/>
-    <w:multiLevelType w:val="hybridMultilevel"/>
-    <w:tmpl w:val="30E41A04"/>
-    <w:lvl w:ilvl="0" w:tplc="7200C386">
-      <w:start w:val="1"/>
-      <w:numFmt w:val="decimal"/>
-      <w:lvlText w:val="%1."/>
-      <w:lvlJc w:val="left"/>
-      <w:pPr>
-        <w:ind w:left="720" w:hanging="360"/>
-      </w:pPr>
-    </w:lvl>
-    <w:lvl w:ilvl="1" w:tplc="A1D04D82">
-      <w:start w:val="1"/>
-      <w:numFmt w:val="lowerLetter"/>
-      <w:lvlText w:val="%2."/>
-      <w:lvlJc w:val="left"/>
-      <w:pPr>
-        <w:ind w:left="1440" w:hanging="360"/>
-      </w:pPr>
-    </w:lvl>
-    <w:lvl w:ilvl="2" w:tplc="F7A89716">
-      <w:start w:val="1"/>
-      <w:numFmt w:val="lowerRoman"/>
-      <w:lvlText w:val="%3."/>
-      <w:lvlJc w:val="right"/>
-      <w:pPr>
-        <w:ind w:left="2160" w:hanging="180"/>
-      </w:pPr>
-    </w:lvl>
-    <w:lvl w:ilvl="3" w:tplc="BC3CF20C">
-      <w:start w:val="1"/>
-      <w:numFmt w:val="decimal"/>
-      <w:lvlText w:val="%4."/>
-      <w:lvlJc w:val="left"/>
-      <w:pPr>
-        <w:ind w:left="2880" w:hanging="360"/>
-      </w:pPr>
-    </w:lvl>
-    <w:lvl w:ilvl="4" w:tplc="7C3A1878">
-      <w:start w:val="1"/>
-      <w:numFmt w:val="lowerLetter"/>
-      <w:lvlText w:val="%5."/>
-      <w:lvlJc w:val="left"/>
-      <w:pPr>
-        <w:ind w:left="3600" w:hanging="360"/>
-      </w:pPr>
-    </w:lvl>
-    <w:lvl w:ilvl="5" w:tplc="23DE63D0">
-      <w:start w:val="1"/>
-      <w:numFmt w:val="lowerRoman"/>
-      <w:lvlText w:val="%6."/>
-      <w:lvlJc w:val="right"/>
-      <w:pPr>
-        <w:ind w:left="4320" w:hanging="180"/>
-      </w:pPr>
-    </w:lvl>
-    <w:lvl w:ilvl="6" w:tplc="86BA2EF8">
-      <w:start w:val="1"/>
-      <w:numFmt w:val="decimal"/>
-      <w:lvlText w:val="%7."/>
-      <w:lvlJc w:val="left"/>
-      <w:pPr>
-        <w:ind w:left="5040" w:hanging="360"/>
-      </w:pPr>
-    </w:lvl>
-    <w:lvl w:ilvl="7" w:tplc="317CDF6E">
-      <w:start w:val="1"/>
-      <w:numFmt w:val="lowerLetter"/>
-      <w:lvlText w:val="%8."/>
-      <w:lvlJc w:val="left"/>
-      <w:pPr>
-        <w:ind w:left="5760" w:hanging="360"/>
-      </w:pPr>
-    </w:lvl>
-    <w:lvl w:ilvl="8" w:tplc="26CE0EE2">
-      <w:start w:val="1"/>
-      <w:numFmt w:val="lowerRoman"/>
-      <w:lvlText w:val="%9."/>
-      <w:lvlJc w:val="right"/>
-      <w:pPr>
-        <w:ind w:left="6480" w:hanging="180"/>
-      </w:pPr>
-    </w:lvl>
-  </w:abstractNum>
-  <w:abstractNum w:abstractNumId="8" w15:restartNumberingAfterBreak="0">
+  <w:abstractNum w:abstractNumId="10" w15:restartNumberingAfterBreak="0">
     <w:nsid w:val="35CB5B9A"/>
     <w:multiLevelType w:val="hybridMultilevel"/>
     <w:tmpl w:val="FFFFFFFF"/>
@@ -3386,7 +3635,7 @@
       </w:rPr>
     </w:lvl>
   </w:abstractNum>
-  <w:abstractNum w:abstractNumId="9" w15:restartNumberingAfterBreak="0">
+  <w:abstractNum w:abstractNumId="11" w15:restartNumberingAfterBreak="0">
     <w:nsid w:val="39D5680E"/>
     <w:multiLevelType w:val="hybridMultilevel"/>
     <w:tmpl w:val="FFFFFFFF"/>
@@ -3472,20 +3721,20 @@
       </w:pPr>
     </w:lvl>
   </w:abstractNum>
-  <w:abstractNum w:abstractNumId="10" w15:restartNumberingAfterBreak="0">
-    <w:nsid w:val="3AD83935"/>
+  <w:abstractNum w:abstractNumId="12" w15:restartNumberingAfterBreak="0">
+    <w:nsid w:val="471109DA"/>
     <w:multiLevelType w:val="hybridMultilevel"/>
-    <w:tmpl w:val="B1D49962"/>
-    <w:lvl w:ilvl="0" w:tplc="DA22D9A6">
-      <w:start w:val="1"/>
-      <w:numFmt w:val="lowerLetter"/>
+    <w:tmpl w:val="FFFFFFFF"/>
+    <w:lvl w:ilvl="0" w:tplc="68726F8A">
+      <w:start w:val="1"/>
+      <w:numFmt w:val="decimal"/>
       <w:lvlText w:val="%1."/>
       <w:lvlJc w:val="left"/>
       <w:pPr>
         <w:ind w:left="720" w:hanging="360"/>
       </w:pPr>
     </w:lvl>
-    <w:lvl w:ilvl="1" w:tplc="6DB427E2">
+    <w:lvl w:ilvl="1" w:tplc="6EFE7E52">
       <w:start w:val="1"/>
       <w:numFmt w:val="lowerLetter"/>
       <w:lvlText w:val="%2."/>
@@ -3494,7 +3743,7 @@
         <w:ind w:left="1440" w:hanging="360"/>
       </w:pPr>
     </w:lvl>
-    <w:lvl w:ilvl="2" w:tplc="91165E80">
+    <w:lvl w:ilvl="2" w:tplc="AB986514">
       <w:start w:val="1"/>
       <w:numFmt w:val="lowerRoman"/>
       <w:lvlText w:val="%3."/>
@@ -3503,7 +3752,7 @@
         <w:ind w:left="2160" w:hanging="180"/>
       </w:pPr>
     </w:lvl>
-    <w:lvl w:ilvl="3" w:tplc="EB9AFCC0">
+    <w:lvl w:ilvl="3" w:tplc="4D7AA55E">
       <w:start w:val="1"/>
       <w:numFmt w:val="decimal"/>
       <w:lvlText w:val="%4."/>
@@ -3512,7 +3761,7 @@
         <w:ind w:left="2880" w:hanging="360"/>
       </w:pPr>
     </w:lvl>
-    <w:lvl w:ilvl="4" w:tplc="F3049440">
+    <w:lvl w:ilvl="4" w:tplc="8B585A42">
       <w:start w:val="1"/>
       <w:numFmt w:val="lowerLetter"/>
       <w:lvlText w:val="%5."/>
@@ -3521,7 +3770,7 @@
         <w:ind w:left="3600" w:hanging="360"/>
       </w:pPr>
     </w:lvl>
-    <w:lvl w:ilvl="5" w:tplc="08DC2076">
+    <w:lvl w:ilvl="5" w:tplc="09A4258E">
       <w:start w:val="1"/>
       <w:numFmt w:val="lowerRoman"/>
       <w:lvlText w:val="%6."/>
@@ -3530,7 +3779,7 @@
         <w:ind w:left="4320" w:hanging="180"/>
       </w:pPr>
     </w:lvl>
-    <w:lvl w:ilvl="6" w:tplc="D7A21A40">
+    <w:lvl w:ilvl="6" w:tplc="323481A8">
       <w:start w:val="1"/>
       <w:numFmt w:val="decimal"/>
       <w:lvlText w:val="%7."/>
@@ -3539,7 +3788,7 @@
         <w:ind w:left="5040" w:hanging="360"/>
       </w:pPr>
     </w:lvl>
-    <w:lvl w:ilvl="7" w:tplc="8654ED0E">
+    <w:lvl w:ilvl="7" w:tplc="8BD4C288">
       <w:start w:val="1"/>
       <w:numFmt w:val="lowerLetter"/>
       <w:lvlText w:val="%8."/>
@@ -3548,7 +3797,7 @@
         <w:ind w:left="5760" w:hanging="360"/>
       </w:pPr>
     </w:lvl>
-    <w:lvl w:ilvl="8" w:tplc="F7B8DA9A">
+    <w:lvl w:ilvl="8" w:tplc="59A21DE2">
       <w:start w:val="1"/>
       <w:numFmt w:val="lowerRoman"/>
       <w:lvlText w:val="%9."/>
@@ -3558,20 +3807,20 @@
       </w:pPr>
     </w:lvl>
   </w:abstractNum>
-  <w:abstractNum w:abstractNumId="11" w15:restartNumberingAfterBreak="0">
-    <w:nsid w:val="5C0D1B6F"/>
+  <w:abstractNum w:abstractNumId="13" w15:restartNumberingAfterBreak="0">
+    <w:nsid w:val="497558DD"/>
     <w:multiLevelType w:val="hybridMultilevel"/>
-    <w:tmpl w:val="4CCA40F4"/>
-    <w:lvl w:ilvl="0" w:tplc="2946E576">
-      <w:start w:val="1"/>
-      <w:numFmt w:val="lowerLetter"/>
-      <w:lvlText w:val="%1."/>
+    <w:tmpl w:val="E1D41C48"/>
+    <w:lvl w:ilvl="0" w:tplc="4D9EF964">
+      <w:start w:val="1"/>
+      <w:numFmt w:val="lowerLetter"/>
+      <w:lvlText w:val="%1)"/>
       <w:lvlJc w:val="left"/>
       <w:pPr>
         <w:ind w:left="720" w:hanging="360"/>
       </w:pPr>
     </w:lvl>
-    <w:lvl w:ilvl="1" w:tplc="7E24A5BA">
+    <w:lvl w:ilvl="1" w:tplc="3E025EBC">
       <w:start w:val="1"/>
       <w:numFmt w:val="lowerLetter"/>
       <w:lvlText w:val="%2."/>
@@ -3580,7 +3829,7 @@
         <w:ind w:left="1440" w:hanging="360"/>
       </w:pPr>
     </w:lvl>
-    <w:lvl w:ilvl="2" w:tplc="421ECD1E">
+    <w:lvl w:ilvl="2" w:tplc="B630C202">
       <w:start w:val="1"/>
       <w:numFmt w:val="lowerRoman"/>
       <w:lvlText w:val="%3."/>
@@ -3589,7 +3838,7 @@
         <w:ind w:left="2160" w:hanging="180"/>
       </w:pPr>
     </w:lvl>
-    <w:lvl w:ilvl="3" w:tplc="9E26A470">
+    <w:lvl w:ilvl="3" w:tplc="4ED6C920">
       <w:start w:val="1"/>
       <w:numFmt w:val="decimal"/>
       <w:lvlText w:val="%4."/>
@@ -3598,7 +3847,7 @@
         <w:ind w:left="2880" w:hanging="360"/>
       </w:pPr>
     </w:lvl>
-    <w:lvl w:ilvl="4" w:tplc="FC889F02">
+    <w:lvl w:ilvl="4" w:tplc="79227EEA">
       <w:start w:val="1"/>
       <w:numFmt w:val="lowerLetter"/>
       <w:lvlText w:val="%5."/>
@@ -3607,7 +3856,7 @@
         <w:ind w:left="3600" w:hanging="360"/>
       </w:pPr>
     </w:lvl>
-    <w:lvl w:ilvl="5" w:tplc="C1905DFE">
+    <w:lvl w:ilvl="5" w:tplc="673CC7F0">
       <w:start w:val="1"/>
       <w:numFmt w:val="lowerRoman"/>
       <w:lvlText w:val="%6."/>
@@ -3616,7 +3865,7 @@
         <w:ind w:left="4320" w:hanging="180"/>
       </w:pPr>
     </w:lvl>
-    <w:lvl w:ilvl="6" w:tplc="2CA41FA2">
+    <w:lvl w:ilvl="6" w:tplc="FD34478A">
       <w:start w:val="1"/>
       <w:numFmt w:val="decimal"/>
       <w:lvlText w:val="%7."/>
@@ -3625,7 +3874,7 @@
         <w:ind w:left="5040" w:hanging="360"/>
       </w:pPr>
     </w:lvl>
-    <w:lvl w:ilvl="7" w:tplc="E722BF6C">
+    <w:lvl w:ilvl="7" w:tplc="FDDEEC02">
       <w:start w:val="1"/>
       <w:numFmt w:val="lowerLetter"/>
       <w:lvlText w:val="%8."/>
@@ -3634,7 +3883,7 @@
         <w:ind w:left="5760" w:hanging="360"/>
       </w:pPr>
     </w:lvl>
-    <w:lvl w:ilvl="8" w:tplc="13B8D07E">
+    <w:lvl w:ilvl="8" w:tplc="D0F272E4">
       <w:start w:val="1"/>
       <w:numFmt w:val="lowerRoman"/>
       <w:lvlText w:val="%9."/>
@@ -3644,11 +3893,183 @@
       </w:pPr>
     </w:lvl>
   </w:abstractNum>
-  <w:abstractNum w:abstractNumId="12" w15:restartNumberingAfterBreak="0">
-    <w:nsid w:val="5F2C658B"/>
+  <w:abstractNum w:abstractNumId="14" w15:restartNumberingAfterBreak="0">
+    <w:nsid w:val="4B401D7E"/>
     <w:multiLevelType w:val="hybridMultilevel"/>
-    <w:tmpl w:val="95B6D8FE"/>
-    <w:lvl w:ilvl="0" w:tplc="459E0FC2">
+    <w:tmpl w:val="FFFFFFFF"/>
+    <w:lvl w:ilvl="0" w:tplc="555E6848">
+      <w:start w:val="1"/>
+      <w:numFmt w:val="lowerLetter"/>
+      <w:lvlText w:val="%1."/>
+      <w:lvlJc w:val="left"/>
+      <w:pPr>
+        <w:ind w:left="720" w:hanging="360"/>
+      </w:pPr>
+    </w:lvl>
+    <w:lvl w:ilvl="1" w:tplc="E85462EC">
+      <w:start w:val="1"/>
+      <w:numFmt w:val="lowerLetter"/>
+      <w:lvlText w:val="%2."/>
+      <w:lvlJc w:val="left"/>
+      <w:pPr>
+        <w:ind w:left="1440" w:hanging="360"/>
+      </w:pPr>
+    </w:lvl>
+    <w:lvl w:ilvl="2" w:tplc="7BBE948E">
+      <w:start w:val="1"/>
+      <w:numFmt w:val="lowerRoman"/>
+      <w:lvlText w:val="%3."/>
+      <w:lvlJc w:val="right"/>
+      <w:pPr>
+        <w:ind w:left="2160" w:hanging="180"/>
+      </w:pPr>
+    </w:lvl>
+    <w:lvl w:ilvl="3" w:tplc="7C3A391A">
+      <w:start w:val="1"/>
+      <w:numFmt w:val="decimal"/>
+      <w:lvlText w:val="%4."/>
+      <w:lvlJc w:val="left"/>
+      <w:pPr>
+        <w:ind w:left="2880" w:hanging="360"/>
+      </w:pPr>
+    </w:lvl>
+    <w:lvl w:ilvl="4" w:tplc="161CB5F8">
+      <w:start w:val="1"/>
+      <w:numFmt w:val="lowerLetter"/>
+      <w:lvlText w:val="%5."/>
+      <w:lvlJc w:val="left"/>
+      <w:pPr>
+        <w:ind w:left="3600" w:hanging="360"/>
+      </w:pPr>
+    </w:lvl>
+    <w:lvl w:ilvl="5" w:tplc="7256D2B0">
+      <w:start w:val="1"/>
+      <w:numFmt w:val="lowerRoman"/>
+      <w:lvlText w:val="%6."/>
+      <w:lvlJc w:val="right"/>
+      <w:pPr>
+        <w:ind w:left="4320" w:hanging="180"/>
+      </w:pPr>
+    </w:lvl>
+    <w:lvl w:ilvl="6" w:tplc="245C4C7C">
+      <w:start w:val="1"/>
+      <w:numFmt w:val="decimal"/>
+      <w:lvlText w:val="%7."/>
+      <w:lvlJc w:val="left"/>
+      <w:pPr>
+        <w:ind w:left="5040" w:hanging="360"/>
+      </w:pPr>
+    </w:lvl>
+    <w:lvl w:ilvl="7" w:tplc="8DB0266A">
+      <w:start w:val="1"/>
+      <w:numFmt w:val="lowerLetter"/>
+      <w:lvlText w:val="%8."/>
+      <w:lvlJc w:val="left"/>
+      <w:pPr>
+        <w:ind w:left="5760" w:hanging="360"/>
+      </w:pPr>
+    </w:lvl>
+    <w:lvl w:ilvl="8" w:tplc="381CF00C">
+      <w:start w:val="1"/>
+      <w:numFmt w:val="lowerRoman"/>
+      <w:lvlText w:val="%9."/>
+      <w:lvlJc w:val="right"/>
+      <w:pPr>
+        <w:ind w:left="6480" w:hanging="180"/>
+      </w:pPr>
+    </w:lvl>
+  </w:abstractNum>
+  <w:abstractNum w:abstractNumId="15" w15:restartNumberingAfterBreak="0">
+    <w:nsid w:val="4F6E6318"/>
+    <w:multiLevelType w:val="hybridMultilevel"/>
+    <w:tmpl w:val="BC9A03A2"/>
+    <w:lvl w:ilvl="0" w:tplc="A2B6B5B0">
+      <w:start w:val="1"/>
+      <w:numFmt w:val="lowerLetter"/>
+      <w:lvlText w:val="%1."/>
+      <w:lvlJc w:val="left"/>
+      <w:pPr>
+        <w:ind w:left="720" w:hanging="360"/>
+      </w:pPr>
+    </w:lvl>
+    <w:lvl w:ilvl="1" w:tplc="B1F22686">
+      <w:start w:val="1"/>
+      <w:numFmt w:val="lowerLetter"/>
+      <w:lvlText w:val="%2."/>
+      <w:lvlJc w:val="left"/>
+      <w:pPr>
+        <w:ind w:left="1440" w:hanging="360"/>
+      </w:pPr>
+    </w:lvl>
+    <w:lvl w:ilvl="2" w:tplc="2E7A7DD6">
+      <w:start w:val="1"/>
+      <w:numFmt w:val="lowerRoman"/>
+      <w:lvlText w:val="%3."/>
+      <w:lvlJc w:val="right"/>
+      <w:pPr>
+        <w:ind w:left="2160" w:hanging="180"/>
+      </w:pPr>
+    </w:lvl>
+    <w:lvl w:ilvl="3" w:tplc="06F2C4A0">
+      <w:start w:val="1"/>
+      <w:numFmt w:val="decimal"/>
+      <w:lvlText w:val="%4."/>
+      <w:lvlJc w:val="left"/>
+      <w:pPr>
+        <w:ind w:left="2880" w:hanging="360"/>
+      </w:pPr>
+    </w:lvl>
+    <w:lvl w:ilvl="4" w:tplc="9FAAD708">
+      <w:start w:val="1"/>
+      <w:numFmt w:val="lowerLetter"/>
+      <w:lvlText w:val="%5."/>
+      <w:lvlJc w:val="left"/>
+      <w:pPr>
+        <w:ind w:left="3600" w:hanging="360"/>
+      </w:pPr>
+    </w:lvl>
+    <w:lvl w:ilvl="5" w:tplc="0944C124">
+      <w:start w:val="1"/>
+      <w:numFmt w:val="lowerRoman"/>
+      <w:lvlText w:val="%6."/>
+      <w:lvlJc w:val="right"/>
+      <w:pPr>
+        <w:ind w:left="4320" w:hanging="180"/>
+      </w:pPr>
+    </w:lvl>
+    <w:lvl w:ilvl="6" w:tplc="1E4A62C0">
+      <w:start w:val="1"/>
+      <w:numFmt w:val="decimal"/>
+      <w:lvlText w:val="%7."/>
+      <w:lvlJc w:val="left"/>
+      <w:pPr>
+        <w:ind w:left="5040" w:hanging="360"/>
+      </w:pPr>
+    </w:lvl>
+    <w:lvl w:ilvl="7" w:tplc="B4E2BF7E">
+      <w:start w:val="1"/>
+      <w:numFmt w:val="lowerLetter"/>
+      <w:lvlText w:val="%8."/>
+      <w:lvlJc w:val="left"/>
+      <w:pPr>
+        <w:ind w:left="5760" w:hanging="360"/>
+      </w:pPr>
+    </w:lvl>
+    <w:lvl w:ilvl="8" w:tplc="FFA4D986">
+      <w:start w:val="1"/>
+      <w:numFmt w:val="lowerRoman"/>
+      <w:lvlText w:val="%9."/>
+      <w:lvlJc w:val="right"/>
+      <w:pPr>
+        <w:ind w:left="6480" w:hanging="180"/>
+      </w:pPr>
+    </w:lvl>
+  </w:abstractNum>
+  <w:abstractNum w:abstractNumId="16" w15:restartNumberingAfterBreak="0">
+    <w:nsid w:val="510A250C"/>
+    <w:multiLevelType w:val="hybridMultilevel"/>
+    <w:tmpl w:val="FFFFFFFF"/>
+    <w:lvl w:ilvl="0" w:tplc="107A93C8">
       <w:start w:val="1"/>
       <w:numFmt w:val="decimal"/>
       <w:lvlText w:val="%1."/>
@@ -3657,7 +4078,7 @@
         <w:ind w:left="720" w:hanging="360"/>
       </w:pPr>
     </w:lvl>
-    <w:lvl w:ilvl="1" w:tplc="F89041CA">
+    <w:lvl w:ilvl="1" w:tplc="FC9EDBDA">
       <w:start w:val="1"/>
       <w:numFmt w:val="lowerLetter"/>
       <w:lvlText w:val="%2."/>
@@ -3666,7 +4087,7 @@
         <w:ind w:left="1440" w:hanging="360"/>
       </w:pPr>
     </w:lvl>
-    <w:lvl w:ilvl="2" w:tplc="631EE442">
+    <w:lvl w:ilvl="2" w:tplc="FDE87130">
       <w:start w:val="1"/>
       <w:numFmt w:val="lowerRoman"/>
       <w:lvlText w:val="%3."/>
@@ -3675,7 +4096,7 @@
         <w:ind w:left="2160" w:hanging="180"/>
       </w:pPr>
     </w:lvl>
-    <w:lvl w:ilvl="3" w:tplc="476090FC">
+    <w:lvl w:ilvl="3" w:tplc="B088D21C">
       <w:start w:val="1"/>
       <w:numFmt w:val="decimal"/>
       <w:lvlText w:val="%4."/>
@@ -3684,7 +4105,7 @@
         <w:ind w:left="2880" w:hanging="360"/>
       </w:pPr>
     </w:lvl>
-    <w:lvl w:ilvl="4" w:tplc="BABC498A">
+    <w:lvl w:ilvl="4" w:tplc="39CC9CA6">
       <w:start w:val="1"/>
       <w:numFmt w:val="lowerLetter"/>
       <w:lvlText w:val="%5."/>
@@ -3693,7 +4114,7 @@
         <w:ind w:left="3600" w:hanging="360"/>
       </w:pPr>
     </w:lvl>
-    <w:lvl w:ilvl="5" w:tplc="B90A448A">
+    <w:lvl w:ilvl="5" w:tplc="3A74DABC">
       <w:start w:val="1"/>
       <w:numFmt w:val="lowerRoman"/>
       <w:lvlText w:val="%6."/>
@@ -3702,7 +4123,7 @@
         <w:ind w:left="4320" w:hanging="180"/>
       </w:pPr>
     </w:lvl>
-    <w:lvl w:ilvl="6" w:tplc="B8DECA9E">
+    <w:lvl w:ilvl="6" w:tplc="EAECF8AE">
       <w:start w:val="1"/>
       <w:numFmt w:val="decimal"/>
       <w:lvlText w:val="%7."/>
@@ -3711,7 +4132,7 @@
         <w:ind w:left="5040" w:hanging="360"/>
       </w:pPr>
     </w:lvl>
-    <w:lvl w:ilvl="7" w:tplc="96BC0D9C">
+    <w:lvl w:ilvl="7" w:tplc="AD5E7A5C">
       <w:start w:val="1"/>
       <w:numFmt w:val="lowerLetter"/>
       <w:lvlText w:val="%8."/>
@@ -3720,7 +4141,7 @@
         <w:ind w:left="5760" w:hanging="360"/>
       </w:pPr>
     </w:lvl>
-    <w:lvl w:ilvl="8" w:tplc="55422D4A">
+    <w:lvl w:ilvl="8" w:tplc="A886ABFA">
       <w:start w:val="1"/>
       <w:numFmt w:val="lowerRoman"/>
       <w:lvlText w:val="%9."/>
@@ -3730,11 +4151,11 @@
       </w:pPr>
     </w:lvl>
   </w:abstractNum>
-  <w:abstractNum w:abstractNumId="13" w15:restartNumberingAfterBreak="0">
-    <w:nsid w:val="619C5FEC"/>
+  <w:abstractNum w:abstractNumId="17" w15:restartNumberingAfterBreak="0">
+    <w:nsid w:val="520D0A65"/>
     <w:multiLevelType w:val="hybridMultilevel"/>
-    <w:tmpl w:val="59EE71F2"/>
-    <w:lvl w:ilvl="0" w:tplc="EE74868A">
+    <w:tmpl w:val="04C2C6A4"/>
+    <w:lvl w:ilvl="0" w:tplc="F9BADAD8">
       <w:start w:val="1"/>
       <w:numFmt w:val="lowerLetter"/>
       <w:lvlText w:val="%1."/>
@@ -3743,7 +4164,7 @@
         <w:ind w:left="720" w:hanging="360"/>
       </w:pPr>
     </w:lvl>
-    <w:lvl w:ilvl="1" w:tplc="D3B8E418">
+    <w:lvl w:ilvl="1" w:tplc="1034DDD6">
       <w:start w:val="1"/>
       <w:numFmt w:val="lowerLetter"/>
       <w:lvlText w:val="%2."/>
@@ -3752,7 +4173,7 @@
         <w:ind w:left="1440" w:hanging="360"/>
       </w:pPr>
     </w:lvl>
-    <w:lvl w:ilvl="2" w:tplc="129E7536">
+    <w:lvl w:ilvl="2" w:tplc="F5F8EB66">
       <w:start w:val="1"/>
       <w:numFmt w:val="lowerRoman"/>
       <w:lvlText w:val="%3."/>
@@ -3761,7 +4182,7 @@
         <w:ind w:left="2160" w:hanging="180"/>
       </w:pPr>
     </w:lvl>
-    <w:lvl w:ilvl="3" w:tplc="1758E16A">
+    <w:lvl w:ilvl="3" w:tplc="6BC61322">
       <w:start w:val="1"/>
       <w:numFmt w:val="decimal"/>
       <w:lvlText w:val="%4."/>
@@ -3770,7 +4191,7 @@
         <w:ind w:left="2880" w:hanging="360"/>
       </w:pPr>
     </w:lvl>
-    <w:lvl w:ilvl="4" w:tplc="54C8F65E">
+    <w:lvl w:ilvl="4" w:tplc="67405F4E">
       <w:start w:val="1"/>
       <w:numFmt w:val="lowerLetter"/>
       <w:lvlText w:val="%5."/>
@@ -3779,7 +4200,7 @@
         <w:ind w:left="3600" w:hanging="360"/>
       </w:pPr>
     </w:lvl>
-    <w:lvl w:ilvl="5" w:tplc="2DD471FE">
+    <w:lvl w:ilvl="5" w:tplc="D254984E">
       <w:start w:val="1"/>
       <w:numFmt w:val="lowerRoman"/>
       <w:lvlText w:val="%6."/>
@@ -3788,7 +4209,7 @@
         <w:ind w:left="4320" w:hanging="180"/>
       </w:pPr>
     </w:lvl>
-    <w:lvl w:ilvl="6" w:tplc="94D406CC">
+    <w:lvl w:ilvl="6" w:tplc="8690B1D0">
       <w:start w:val="1"/>
       <w:numFmt w:val="decimal"/>
       <w:lvlText w:val="%7."/>
@@ -3797,7 +4218,7 @@
         <w:ind w:left="5040" w:hanging="360"/>
       </w:pPr>
     </w:lvl>
-    <w:lvl w:ilvl="7" w:tplc="085C3036">
+    <w:lvl w:ilvl="7" w:tplc="F240009A">
       <w:start w:val="1"/>
       <w:numFmt w:val="lowerLetter"/>
       <w:lvlText w:val="%8."/>
@@ -3806,7 +4227,7 @@
         <w:ind w:left="5760" w:hanging="360"/>
       </w:pPr>
     </w:lvl>
-    <w:lvl w:ilvl="8" w:tplc="001EFE8A">
+    <w:lvl w:ilvl="8" w:tplc="83EEBAFC">
       <w:start w:val="1"/>
       <w:numFmt w:val="lowerRoman"/>
       <w:lvlText w:val="%9."/>
@@ -3816,7 +4237,265 @@
       </w:pPr>
     </w:lvl>
   </w:abstractNum>
-  <w:abstractNum w:abstractNumId="14" w15:restartNumberingAfterBreak="0">
+  <w:abstractNum w:abstractNumId="18" w15:restartNumberingAfterBreak="0">
+    <w:nsid w:val="5BE477C5"/>
+    <w:multiLevelType w:val="hybridMultilevel"/>
+    <w:tmpl w:val="FFFFFFFF"/>
+    <w:lvl w:ilvl="0" w:tplc="4650C212">
+      <w:start w:val="1"/>
+      <w:numFmt w:val="lowerLetter"/>
+      <w:lvlText w:val="%1)"/>
+      <w:lvlJc w:val="left"/>
+      <w:pPr>
+        <w:ind w:left="720" w:hanging="360"/>
+      </w:pPr>
+    </w:lvl>
+    <w:lvl w:ilvl="1" w:tplc="E87A100E">
+      <w:start w:val="1"/>
+      <w:numFmt w:val="lowerLetter"/>
+      <w:lvlText w:val="%2."/>
+      <w:lvlJc w:val="left"/>
+      <w:pPr>
+        <w:ind w:left="1440" w:hanging="360"/>
+      </w:pPr>
+    </w:lvl>
+    <w:lvl w:ilvl="2" w:tplc="5CFEE95E">
+      <w:start w:val="1"/>
+      <w:numFmt w:val="lowerRoman"/>
+      <w:lvlText w:val="%3."/>
+      <w:lvlJc w:val="right"/>
+      <w:pPr>
+        <w:ind w:left="2160" w:hanging="180"/>
+      </w:pPr>
+    </w:lvl>
+    <w:lvl w:ilvl="3" w:tplc="6660E608">
+      <w:start w:val="1"/>
+      <w:numFmt w:val="decimal"/>
+      <w:lvlText w:val="%4."/>
+      <w:lvlJc w:val="left"/>
+      <w:pPr>
+        <w:ind w:left="2880" w:hanging="360"/>
+      </w:pPr>
+    </w:lvl>
+    <w:lvl w:ilvl="4" w:tplc="5C7EAFBA">
+      <w:start w:val="1"/>
+      <w:numFmt w:val="lowerLetter"/>
+      <w:lvlText w:val="%5."/>
+      <w:lvlJc w:val="left"/>
+      <w:pPr>
+        <w:ind w:left="3600" w:hanging="360"/>
+      </w:pPr>
+    </w:lvl>
+    <w:lvl w:ilvl="5" w:tplc="0E1A7068">
+      <w:start w:val="1"/>
+      <w:numFmt w:val="lowerRoman"/>
+      <w:lvlText w:val="%6."/>
+      <w:lvlJc w:val="right"/>
+      <w:pPr>
+        <w:ind w:left="4320" w:hanging="180"/>
+      </w:pPr>
+    </w:lvl>
+    <w:lvl w:ilvl="6" w:tplc="B39E4A72">
+      <w:start w:val="1"/>
+      <w:numFmt w:val="decimal"/>
+      <w:lvlText w:val="%7."/>
+      <w:lvlJc w:val="left"/>
+      <w:pPr>
+        <w:ind w:left="5040" w:hanging="360"/>
+      </w:pPr>
+    </w:lvl>
+    <w:lvl w:ilvl="7" w:tplc="8048BDD0">
+      <w:start w:val="1"/>
+      <w:numFmt w:val="lowerLetter"/>
+      <w:lvlText w:val="%8."/>
+      <w:lvlJc w:val="left"/>
+      <w:pPr>
+        <w:ind w:left="5760" w:hanging="360"/>
+      </w:pPr>
+    </w:lvl>
+    <w:lvl w:ilvl="8" w:tplc="89E82982">
+      <w:start w:val="1"/>
+      <w:numFmt w:val="lowerRoman"/>
+      <w:lvlText w:val="%9."/>
+      <w:lvlJc w:val="right"/>
+      <w:pPr>
+        <w:ind w:left="6480" w:hanging="180"/>
+      </w:pPr>
+    </w:lvl>
+  </w:abstractNum>
+  <w:abstractNum w:abstractNumId="19" w15:restartNumberingAfterBreak="0">
+    <w:nsid w:val="5D997797"/>
+    <w:multiLevelType w:val="hybridMultilevel"/>
+    <w:tmpl w:val="FFFFFFFF"/>
+    <w:lvl w:ilvl="0" w:tplc="5BD42826">
+      <w:start w:val="1"/>
+      <w:numFmt w:val="lowerLetter"/>
+      <w:lvlText w:val="%1."/>
+      <w:lvlJc w:val="left"/>
+      <w:pPr>
+        <w:ind w:left="720" w:hanging="360"/>
+      </w:pPr>
+    </w:lvl>
+    <w:lvl w:ilvl="1" w:tplc="B0D2E576">
+      <w:start w:val="1"/>
+      <w:numFmt w:val="lowerLetter"/>
+      <w:lvlText w:val="%2."/>
+      <w:lvlJc w:val="left"/>
+      <w:pPr>
+        <w:ind w:left="1440" w:hanging="360"/>
+      </w:pPr>
+    </w:lvl>
+    <w:lvl w:ilvl="2" w:tplc="A36C002C">
+      <w:start w:val="1"/>
+      <w:numFmt w:val="lowerRoman"/>
+      <w:lvlText w:val="%3."/>
+      <w:lvlJc w:val="right"/>
+      <w:pPr>
+        <w:ind w:left="2160" w:hanging="180"/>
+      </w:pPr>
+    </w:lvl>
+    <w:lvl w:ilvl="3" w:tplc="EA86BE3C">
+      <w:start w:val="1"/>
+      <w:numFmt w:val="decimal"/>
+      <w:lvlText w:val="%4."/>
+      <w:lvlJc w:val="left"/>
+      <w:pPr>
+        <w:ind w:left="2880" w:hanging="360"/>
+      </w:pPr>
+    </w:lvl>
+    <w:lvl w:ilvl="4" w:tplc="8B6C1864">
+      <w:start w:val="1"/>
+      <w:numFmt w:val="lowerLetter"/>
+      <w:lvlText w:val="%5."/>
+      <w:lvlJc w:val="left"/>
+      <w:pPr>
+        <w:ind w:left="3600" w:hanging="360"/>
+      </w:pPr>
+    </w:lvl>
+    <w:lvl w:ilvl="5" w:tplc="F84ABAD8">
+      <w:start w:val="1"/>
+      <w:numFmt w:val="lowerRoman"/>
+      <w:lvlText w:val="%6."/>
+      <w:lvlJc w:val="right"/>
+      <w:pPr>
+        <w:ind w:left="4320" w:hanging="180"/>
+      </w:pPr>
+    </w:lvl>
+    <w:lvl w:ilvl="6" w:tplc="747C3F70">
+      <w:start w:val="1"/>
+      <w:numFmt w:val="decimal"/>
+      <w:lvlText w:val="%7."/>
+      <w:lvlJc w:val="left"/>
+      <w:pPr>
+        <w:ind w:left="5040" w:hanging="360"/>
+      </w:pPr>
+    </w:lvl>
+    <w:lvl w:ilvl="7" w:tplc="04BAA834">
+      <w:start w:val="1"/>
+      <w:numFmt w:val="lowerLetter"/>
+      <w:lvlText w:val="%8."/>
+      <w:lvlJc w:val="left"/>
+      <w:pPr>
+        <w:ind w:left="5760" w:hanging="360"/>
+      </w:pPr>
+    </w:lvl>
+    <w:lvl w:ilvl="8" w:tplc="579ECD78">
+      <w:start w:val="1"/>
+      <w:numFmt w:val="lowerRoman"/>
+      <w:lvlText w:val="%9."/>
+      <w:lvlJc w:val="right"/>
+      <w:pPr>
+        <w:ind w:left="6480" w:hanging="180"/>
+      </w:pPr>
+    </w:lvl>
+  </w:abstractNum>
+  <w:abstractNum w:abstractNumId="20" w15:restartNumberingAfterBreak="0">
+    <w:nsid w:val="5DC35F15"/>
+    <w:multiLevelType w:val="hybridMultilevel"/>
+    <w:tmpl w:val="F692FB08"/>
+    <w:lvl w:ilvl="0" w:tplc="22AC90F2">
+      <w:start w:val="1"/>
+      <w:numFmt w:val="decimal"/>
+      <w:lvlText w:val="%1."/>
+      <w:lvlJc w:val="left"/>
+      <w:pPr>
+        <w:ind w:left="720" w:hanging="360"/>
+      </w:pPr>
+    </w:lvl>
+    <w:lvl w:ilvl="1" w:tplc="1F206C18">
+      <w:start w:val="1"/>
+      <w:numFmt w:val="lowerLetter"/>
+      <w:lvlText w:val="%2."/>
+      <w:lvlJc w:val="left"/>
+      <w:pPr>
+        <w:ind w:left="1440" w:hanging="360"/>
+      </w:pPr>
+    </w:lvl>
+    <w:lvl w:ilvl="2" w:tplc="7318CD92">
+      <w:start w:val="1"/>
+      <w:numFmt w:val="lowerRoman"/>
+      <w:lvlText w:val="%3."/>
+      <w:lvlJc w:val="right"/>
+      <w:pPr>
+        <w:ind w:left="2160" w:hanging="180"/>
+      </w:pPr>
+    </w:lvl>
+    <w:lvl w:ilvl="3" w:tplc="D334ED28">
+      <w:start w:val="1"/>
+      <w:numFmt w:val="decimal"/>
+      <w:lvlText w:val="%4."/>
+      <w:lvlJc w:val="left"/>
+      <w:pPr>
+        <w:ind w:left="2880" w:hanging="360"/>
+      </w:pPr>
+    </w:lvl>
+    <w:lvl w:ilvl="4" w:tplc="AC9C850E">
+      <w:start w:val="1"/>
+      <w:numFmt w:val="lowerLetter"/>
+      <w:lvlText w:val="%5."/>
+      <w:lvlJc w:val="left"/>
+      <w:pPr>
+        <w:ind w:left="3600" w:hanging="360"/>
+      </w:pPr>
+    </w:lvl>
+    <w:lvl w:ilvl="5" w:tplc="EC480C2A">
+      <w:start w:val="1"/>
+      <w:numFmt w:val="lowerRoman"/>
+      <w:lvlText w:val="%6."/>
+      <w:lvlJc w:val="right"/>
+      <w:pPr>
+        <w:ind w:left="4320" w:hanging="180"/>
+      </w:pPr>
+    </w:lvl>
+    <w:lvl w:ilvl="6" w:tplc="F0383A5A">
+      <w:start w:val="1"/>
+      <w:numFmt w:val="decimal"/>
+      <w:lvlText w:val="%7."/>
+      <w:lvlJc w:val="left"/>
+      <w:pPr>
+        <w:ind w:left="5040" w:hanging="360"/>
+      </w:pPr>
+    </w:lvl>
+    <w:lvl w:ilvl="7" w:tplc="019C3DA4">
+      <w:start w:val="1"/>
+      <w:numFmt w:val="lowerLetter"/>
+      <w:lvlText w:val="%8."/>
+      <w:lvlJc w:val="left"/>
+      <w:pPr>
+        <w:ind w:left="5760" w:hanging="360"/>
+      </w:pPr>
+    </w:lvl>
+    <w:lvl w:ilvl="8" w:tplc="305467FC">
+      <w:start w:val="1"/>
+      <w:numFmt w:val="lowerRoman"/>
+      <w:lvlText w:val="%9."/>
+      <w:lvlJc w:val="right"/>
+      <w:pPr>
+        <w:ind w:left="6480" w:hanging="180"/>
+      </w:pPr>
+    </w:lvl>
+  </w:abstractNum>
+  <w:abstractNum w:abstractNumId="21" w15:restartNumberingAfterBreak="0">
     <w:nsid w:val="69900883"/>
     <w:multiLevelType w:val="hybridMultilevel"/>
     <w:tmpl w:val="FFFFFFFF"/>
@@ -3902,11 +4581,11 @@
       </w:pPr>
     </w:lvl>
   </w:abstractNum>
-  <w:abstractNum w:abstractNumId="15" w15:restartNumberingAfterBreak="0">
-    <w:nsid w:val="70A41AFE"/>
+  <w:abstractNum w:abstractNumId="22" w15:restartNumberingAfterBreak="0">
+    <w:nsid w:val="6D245297"/>
     <w:multiLevelType w:val="hybridMultilevel"/>
-    <w:tmpl w:val="8E6A122C"/>
-    <w:lvl w:ilvl="0" w:tplc="91B8DE0A">
+    <w:tmpl w:val="4E9C0738"/>
+    <w:lvl w:ilvl="0" w:tplc="393C2628">
       <w:start w:val="1"/>
       <w:numFmt w:val="bullet"/>
       <w:lvlText w:val=""/>
@@ -3918,7 +4597,7 @@
         <w:rFonts w:ascii="Symbol" w:hAnsi="Symbol" w:hint="default"/>
       </w:rPr>
     </w:lvl>
-    <w:lvl w:ilvl="1" w:tplc="E9F028C4">
+    <w:lvl w:ilvl="1" w:tplc="2BF4B4AE">
       <w:start w:val="1"/>
       <w:numFmt w:val="bullet"/>
       <w:lvlText w:val="o"/>
@@ -3930,7 +4609,7 @@
         <w:rFonts w:ascii="Courier New" w:hAnsi="Courier New" w:hint="default"/>
       </w:rPr>
     </w:lvl>
-    <w:lvl w:ilvl="2" w:tplc="71C4FC20">
+    <w:lvl w:ilvl="2" w:tplc="FDB01666">
       <w:start w:val="1"/>
       <w:numFmt w:val="bullet"/>
       <w:lvlText w:val=""/>
@@ -3942,7 +4621,7 @@
         <w:rFonts w:ascii="Wingdings" w:hAnsi="Wingdings" w:hint="default"/>
       </w:rPr>
     </w:lvl>
-    <w:lvl w:ilvl="3" w:tplc="1C2E5B26">
+    <w:lvl w:ilvl="3" w:tplc="C396D204">
       <w:start w:val="1"/>
       <w:numFmt w:val="bullet"/>
       <w:lvlText w:val=""/>
@@ -3954,7 +4633,7 @@
         <w:rFonts w:ascii="Symbol" w:hAnsi="Symbol" w:hint="default"/>
       </w:rPr>
     </w:lvl>
-    <w:lvl w:ilvl="4" w:tplc="4BD49526">
+    <w:lvl w:ilvl="4" w:tplc="9398BD64">
       <w:start w:val="1"/>
       <w:numFmt w:val="bullet"/>
       <w:lvlText w:val="o"/>
@@ -3966,7 +4645,7 @@
         <w:rFonts w:ascii="Courier New" w:hAnsi="Courier New" w:hint="default"/>
       </w:rPr>
     </w:lvl>
-    <w:lvl w:ilvl="5" w:tplc="4BB84644">
+    <w:lvl w:ilvl="5" w:tplc="2EC474C6">
       <w:start w:val="1"/>
       <w:numFmt w:val="bullet"/>
       <w:lvlText w:val=""/>
@@ -3978,7 +4657,7 @@
         <w:rFonts w:ascii="Wingdings" w:hAnsi="Wingdings" w:hint="default"/>
       </w:rPr>
     </w:lvl>
-    <w:lvl w:ilvl="6" w:tplc="2B06142A">
+    <w:lvl w:ilvl="6" w:tplc="2B76C24E">
       <w:start w:val="1"/>
       <w:numFmt w:val="bullet"/>
       <w:lvlText w:val=""/>
@@ -3990,7 +4669,7 @@
         <w:rFonts w:ascii="Symbol" w:hAnsi="Symbol" w:hint="default"/>
       </w:rPr>
     </w:lvl>
-    <w:lvl w:ilvl="7" w:tplc="0AB66392">
+    <w:lvl w:ilvl="7" w:tplc="E4262046">
       <w:start w:val="1"/>
       <w:numFmt w:val="bullet"/>
       <w:lvlText w:val="o"/>
@@ -4002,7 +4681,7 @@
         <w:rFonts w:ascii="Courier New" w:hAnsi="Courier New" w:hint="default"/>
       </w:rPr>
     </w:lvl>
-    <w:lvl w:ilvl="8" w:tplc="35D453DE">
+    <w:lvl w:ilvl="8" w:tplc="6A8ACE7C">
       <w:start w:val="1"/>
       <w:numFmt w:val="bullet"/>
       <w:lvlText w:val=""/>
@@ -4015,11 +4694,11 @@
       </w:rPr>
     </w:lvl>
   </w:abstractNum>
-  <w:abstractNum w:abstractNumId="16" w15:restartNumberingAfterBreak="0">
-    <w:nsid w:val="734B4722"/>
+  <w:abstractNum w:abstractNumId="23" w15:restartNumberingAfterBreak="0">
+    <w:nsid w:val="73BA0A16"/>
     <w:multiLevelType w:val="hybridMultilevel"/>
-    <w:tmpl w:val="329263EC"/>
-    <w:lvl w:ilvl="0" w:tplc="C6B80466">
+    <w:tmpl w:val="598EF482"/>
+    <w:lvl w:ilvl="0" w:tplc="EAAC7512">
       <w:start w:val="1"/>
       <w:numFmt w:val="lowerLetter"/>
       <w:lvlText w:val="%1."/>
@@ -4028,7 +4707,7 @@
         <w:ind w:left="720" w:hanging="360"/>
       </w:pPr>
     </w:lvl>
-    <w:lvl w:ilvl="1" w:tplc="FC1435F0">
+    <w:lvl w:ilvl="1" w:tplc="BBD2EF6E">
       <w:start w:val="1"/>
       <w:numFmt w:val="lowerLetter"/>
       <w:lvlText w:val="%2."/>
@@ -4037,7 +4716,7 @@
         <w:ind w:left="1440" w:hanging="360"/>
       </w:pPr>
     </w:lvl>
-    <w:lvl w:ilvl="2" w:tplc="A072D4E2">
+    <w:lvl w:ilvl="2" w:tplc="E6AE5336">
       <w:start w:val="1"/>
       <w:numFmt w:val="lowerRoman"/>
       <w:lvlText w:val="%3."/>
@@ -4046,7 +4725,7 @@
         <w:ind w:left="2160" w:hanging="180"/>
       </w:pPr>
     </w:lvl>
-    <w:lvl w:ilvl="3" w:tplc="7FF6A23E">
+    <w:lvl w:ilvl="3" w:tplc="9C304698">
       <w:start w:val="1"/>
       <w:numFmt w:val="decimal"/>
       <w:lvlText w:val="%4."/>
@@ -4055,7 +4734,7 @@
         <w:ind w:left="2880" w:hanging="360"/>
       </w:pPr>
     </w:lvl>
-    <w:lvl w:ilvl="4" w:tplc="A6EC3B4A">
+    <w:lvl w:ilvl="4" w:tplc="A3C692E4">
       <w:start w:val="1"/>
       <w:numFmt w:val="lowerLetter"/>
       <w:lvlText w:val="%5."/>
@@ -4064,7 +4743,7 @@
         <w:ind w:left="3600" w:hanging="360"/>
       </w:pPr>
     </w:lvl>
-    <w:lvl w:ilvl="5" w:tplc="0B063354">
+    <w:lvl w:ilvl="5" w:tplc="9760BA04">
       <w:start w:val="1"/>
       <w:numFmt w:val="lowerRoman"/>
       <w:lvlText w:val="%6."/>
@@ -4073,7 +4752,7 @@
         <w:ind w:left="4320" w:hanging="180"/>
       </w:pPr>
     </w:lvl>
-    <w:lvl w:ilvl="6" w:tplc="7464ADA6">
+    <w:lvl w:ilvl="6" w:tplc="C91CAF44">
       <w:start w:val="1"/>
       <w:numFmt w:val="decimal"/>
       <w:lvlText w:val="%7."/>
@@ -4082,7 +4761,7 @@
         <w:ind w:left="5040" w:hanging="360"/>
       </w:pPr>
     </w:lvl>
-    <w:lvl w:ilvl="7" w:tplc="43D46B34">
+    <w:lvl w:ilvl="7" w:tplc="5E542BB2">
       <w:start w:val="1"/>
       <w:numFmt w:val="lowerLetter"/>
       <w:lvlText w:val="%8."/>
@@ -4091,7 +4770,7 @@
         <w:ind w:left="5760" w:hanging="360"/>
       </w:pPr>
     </w:lvl>
-    <w:lvl w:ilvl="8" w:tplc="152A51FA">
+    <w:lvl w:ilvl="8" w:tplc="CA6AEC46">
       <w:start w:val="1"/>
       <w:numFmt w:val="lowerRoman"/>
       <w:lvlText w:val="%9."/>
@@ -4101,20 +4780,20 @@
       </w:pPr>
     </w:lvl>
   </w:abstractNum>
-  <w:abstractNum w:abstractNumId="17" w15:restartNumberingAfterBreak="0">
-    <w:nsid w:val="77CC1788"/>
+  <w:abstractNum w:abstractNumId="24" w15:restartNumberingAfterBreak="0">
+    <w:nsid w:val="7BDD1EBC"/>
     <w:multiLevelType w:val="hybridMultilevel"/>
-    <w:tmpl w:val="FDD21942"/>
-    <w:lvl w:ilvl="0" w:tplc="60143548">
-      <w:start w:val="1"/>
-      <w:numFmt w:val="lowerLetter"/>
-      <w:lvlText w:val="%1)"/>
+    <w:tmpl w:val="78909A72"/>
+    <w:lvl w:ilvl="0" w:tplc="A6C8F23C">
+      <w:start w:val="1"/>
+      <w:numFmt w:val="decimal"/>
+      <w:lvlText w:val="%1."/>
       <w:lvlJc w:val="left"/>
       <w:pPr>
         <w:ind w:left="720" w:hanging="360"/>
       </w:pPr>
     </w:lvl>
-    <w:lvl w:ilvl="1" w:tplc="63F4F888">
+    <w:lvl w:ilvl="1" w:tplc="76D40E7E">
       <w:start w:val="1"/>
       <w:numFmt w:val="lowerLetter"/>
       <w:lvlText w:val="%2."/>
@@ -4123,7 +4802,7 @@
         <w:ind w:left="1440" w:hanging="360"/>
       </w:pPr>
     </w:lvl>
-    <w:lvl w:ilvl="2" w:tplc="40E4CF28">
+    <w:lvl w:ilvl="2" w:tplc="4D284D04">
       <w:start w:val="1"/>
       <w:numFmt w:val="lowerRoman"/>
       <w:lvlText w:val="%3."/>
@@ -4132,7 +4811,7 @@
         <w:ind w:left="2160" w:hanging="180"/>
       </w:pPr>
     </w:lvl>
-    <w:lvl w:ilvl="3" w:tplc="B65EC0BA">
+    <w:lvl w:ilvl="3" w:tplc="2084C914">
       <w:start w:val="1"/>
       <w:numFmt w:val="decimal"/>
       <w:lvlText w:val="%4."/>
@@ -4141,7 +4820,7 @@
         <w:ind w:left="2880" w:hanging="360"/>
       </w:pPr>
     </w:lvl>
-    <w:lvl w:ilvl="4" w:tplc="58FC0DC8">
+    <w:lvl w:ilvl="4" w:tplc="B0680106">
       <w:start w:val="1"/>
       <w:numFmt w:val="lowerLetter"/>
       <w:lvlText w:val="%5."/>
@@ -4150,7 +4829,7 @@
         <w:ind w:left="3600" w:hanging="360"/>
       </w:pPr>
     </w:lvl>
-    <w:lvl w:ilvl="5" w:tplc="271A639A">
+    <w:lvl w:ilvl="5" w:tplc="A8C8958E">
       <w:start w:val="1"/>
       <w:numFmt w:val="lowerRoman"/>
       <w:lvlText w:val="%6."/>
@@ -4159,7 +4838,7 @@
         <w:ind w:left="4320" w:hanging="180"/>
       </w:pPr>
     </w:lvl>
-    <w:lvl w:ilvl="6" w:tplc="77D6B4FE">
+    <w:lvl w:ilvl="6" w:tplc="DC58C878">
       <w:start w:val="1"/>
       <w:numFmt w:val="decimal"/>
       <w:lvlText w:val="%7."/>
@@ -4168,7 +4847,7 @@
         <w:ind w:left="5040" w:hanging="360"/>
       </w:pPr>
     </w:lvl>
-    <w:lvl w:ilvl="7" w:tplc="F398CE8A">
+    <w:lvl w:ilvl="7" w:tplc="44AA807A">
       <w:start w:val="1"/>
       <w:numFmt w:val="lowerLetter"/>
       <w:lvlText w:val="%8."/>
@@ -4177,7 +4856,179 @@
         <w:ind w:left="5760" w:hanging="360"/>
       </w:pPr>
     </w:lvl>
-    <w:lvl w:ilvl="8" w:tplc="0EA88502">
+    <w:lvl w:ilvl="8" w:tplc="55F86388">
+      <w:start w:val="1"/>
+      <w:numFmt w:val="lowerRoman"/>
+      <w:lvlText w:val="%9."/>
+      <w:lvlJc w:val="right"/>
+      <w:pPr>
+        <w:ind w:left="6480" w:hanging="180"/>
+      </w:pPr>
+    </w:lvl>
+  </w:abstractNum>
+  <w:abstractNum w:abstractNumId="25" w15:restartNumberingAfterBreak="0">
+    <w:nsid w:val="7C103D34"/>
+    <w:multiLevelType w:val="hybridMultilevel"/>
+    <w:tmpl w:val="FFFFFFFF"/>
+    <w:lvl w:ilvl="0" w:tplc="8EE8FA22">
+      <w:start w:val="1"/>
+      <w:numFmt w:val="lowerLetter"/>
+      <w:lvlText w:val="%1."/>
+      <w:lvlJc w:val="left"/>
+      <w:pPr>
+        <w:ind w:left="720" w:hanging="360"/>
+      </w:pPr>
+    </w:lvl>
+    <w:lvl w:ilvl="1" w:tplc="8116AB26">
+      <w:start w:val="1"/>
+      <w:numFmt w:val="lowerLetter"/>
+      <w:lvlText w:val="%2."/>
+      <w:lvlJc w:val="left"/>
+      <w:pPr>
+        <w:ind w:left="1440" w:hanging="360"/>
+      </w:pPr>
+    </w:lvl>
+    <w:lvl w:ilvl="2" w:tplc="45845354">
+      <w:start w:val="1"/>
+      <w:numFmt w:val="lowerRoman"/>
+      <w:lvlText w:val="%3."/>
+      <w:lvlJc w:val="right"/>
+      <w:pPr>
+        <w:ind w:left="2160" w:hanging="180"/>
+      </w:pPr>
+    </w:lvl>
+    <w:lvl w:ilvl="3" w:tplc="32F2DAE0">
+      <w:start w:val="1"/>
+      <w:numFmt w:val="decimal"/>
+      <w:lvlText w:val="%4."/>
+      <w:lvlJc w:val="left"/>
+      <w:pPr>
+        <w:ind w:left="2880" w:hanging="360"/>
+      </w:pPr>
+    </w:lvl>
+    <w:lvl w:ilvl="4" w:tplc="4CC45B80">
+      <w:start w:val="1"/>
+      <w:numFmt w:val="lowerLetter"/>
+      <w:lvlText w:val="%5."/>
+      <w:lvlJc w:val="left"/>
+      <w:pPr>
+        <w:ind w:left="3600" w:hanging="360"/>
+      </w:pPr>
+    </w:lvl>
+    <w:lvl w:ilvl="5" w:tplc="CFDA5C2C">
+      <w:start w:val="1"/>
+      <w:numFmt w:val="lowerRoman"/>
+      <w:lvlText w:val="%6."/>
+      <w:lvlJc w:val="right"/>
+      <w:pPr>
+        <w:ind w:left="4320" w:hanging="180"/>
+      </w:pPr>
+    </w:lvl>
+    <w:lvl w:ilvl="6" w:tplc="65AE31F2">
+      <w:start w:val="1"/>
+      <w:numFmt w:val="decimal"/>
+      <w:lvlText w:val="%7."/>
+      <w:lvlJc w:val="left"/>
+      <w:pPr>
+        <w:ind w:left="5040" w:hanging="360"/>
+      </w:pPr>
+    </w:lvl>
+    <w:lvl w:ilvl="7" w:tplc="A1BACCF0">
+      <w:start w:val="1"/>
+      <w:numFmt w:val="lowerLetter"/>
+      <w:lvlText w:val="%8."/>
+      <w:lvlJc w:val="left"/>
+      <w:pPr>
+        <w:ind w:left="5760" w:hanging="360"/>
+      </w:pPr>
+    </w:lvl>
+    <w:lvl w:ilvl="8" w:tplc="B456EF00">
+      <w:start w:val="1"/>
+      <w:numFmt w:val="lowerRoman"/>
+      <w:lvlText w:val="%9."/>
+      <w:lvlJc w:val="right"/>
+      <w:pPr>
+        <w:ind w:left="6480" w:hanging="180"/>
+      </w:pPr>
+    </w:lvl>
+  </w:abstractNum>
+  <w:abstractNum w:abstractNumId="26" w15:restartNumberingAfterBreak="0">
+    <w:nsid w:val="7F0A75E8"/>
+    <w:multiLevelType w:val="hybridMultilevel"/>
+    <w:tmpl w:val="1682ED2A"/>
+    <w:lvl w:ilvl="0" w:tplc="0C5218FA">
+      <w:start w:val="1"/>
+      <w:numFmt w:val="lowerLetter"/>
+      <w:lvlText w:val="%1."/>
+      <w:lvlJc w:val="left"/>
+      <w:pPr>
+        <w:ind w:left="720" w:hanging="360"/>
+      </w:pPr>
+    </w:lvl>
+    <w:lvl w:ilvl="1" w:tplc="A008E708">
+      <w:start w:val="1"/>
+      <w:numFmt w:val="lowerLetter"/>
+      <w:lvlText w:val="%2."/>
+      <w:lvlJc w:val="left"/>
+      <w:pPr>
+        <w:ind w:left="1440" w:hanging="360"/>
+      </w:pPr>
+    </w:lvl>
+    <w:lvl w:ilvl="2" w:tplc="D9A65EB2">
+      <w:start w:val="1"/>
+      <w:numFmt w:val="lowerRoman"/>
+      <w:lvlText w:val="%3."/>
+      <w:lvlJc w:val="right"/>
+      <w:pPr>
+        <w:ind w:left="2160" w:hanging="180"/>
+      </w:pPr>
+    </w:lvl>
+    <w:lvl w:ilvl="3" w:tplc="56E605F0">
+      <w:start w:val="1"/>
+      <w:numFmt w:val="decimal"/>
+      <w:lvlText w:val="%4."/>
+      <w:lvlJc w:val="left"/>
+      <w:pPr>
+        <w:ind w:left="2880" w:hanging="360"/>
+      </w:pPr>
+    </w:lvl>
+    <w:lvl w:ilvl="4" w:tplc="3EEA1C92">
+      <w:start w:val="1"/>
+      <w:numFmt w:val="lowerLetter"/>
+      <w:lvlText w:val="%5."/>
+      <w:lvlJc w:val="left"/>
+      <w:pPr>
+        <w:ind w:left="3600" w:hanging="360"/>
+      </w:pPr>
+    </w:lvl>
+    <w:lvl w:ilvl="5" w:tplc="7464BFA2">
+      <w:start w:val="1"/>
+      <w:numFmt w:val="lowerRoman"/>
+      <w:lvlText w:val="%6."/>
+      <w:lvlJc w:val="right"/>
+      <w:pPr>
+        <w:ind w:left="4320" w:hanging="180"/>
+      </w:pPr>
+    </w:lvl>
+    <w:lvl w:ilvl="6" w:tplc="3BC207B8">
+      <w:start w:val="1"/>
+      <w:numFmt w:val="decimal"/>
+      <w:lvlText w:val="%7."/>
+      <w:lvlJc w:val="left"/>
+      <w:pPr>
+        <w:ind w:left="5040" w:hanging="360"/>
+      </w:pPr>
+    </w:lvl>
+    <w:lvl w:ilvl="7" w:tplc="A1BC3402">
+      <w:start w:val="1"/>
+      <w:numFmt w:val="lowerLetter"/>
+      <w:lvlText w:val="%8."/>
+      <w:lvlJc w:val="left"/>
+      <w:pPr>
+        <w:ind w:left="5760" w:hanging="360"/>
+      </w:pPr>
+    </w:lvl>
+    <w:lvl w:ilvl="8" w:tplc="BB24F868">
       <w:start w:val="1"/>
       <w:numFmt w:val="lowerRoman"/>
       <w:lvlText w:val="%9."/>
@@ -4188,58 +5039,85 @@
     </w:lvl>
   </w:abstractNum>
   <w:num w:numId="1">
-    <w:abstractNumId w:val="15"/>
+    <w:abstractNumId w:val="10"/>
   </w:num>
   <w:num w:numId="2">
-    <w:abstractNumId w:val="16"/>
+    <w:abstractNumId w:val="1"/>
   </w:num>
   <w:num w:numId="3">
     <w:abstractNumId w:val="7"/>
   </w:num>
   <w:num w:numId="4">
-    <w:abstractNumId w:val="10"/>
+    <w:abstractNumId w:val="6"/>
   </w:num>
   <w:num w:numId="5">
-    <w:abstractNumId w:val="13"/>
+    <w:abstractNumId w:val="21"/>
   </w:num>
   <w:num w:numId="6">
+    <w:abstractNumId w:val="2"/>
+  </w:num>
+  <w:num w:numId="7">
+    <w:abstractNumId w:val="9"/>
+  </w:num>
+  <w:num w:numId="8">
     <w:abstractNumId w:val="11"/>
   </w:num>
-  <w:num w:numId="7">
+  <w:num w:numId="9">
     <w:abstractNumId w:val="3"/>
   </w:num>
-  <w:num w:numId="8">
-    <w:abstractNumId w:val="12"/>
-  </w:num>
-  <w:num w:numId="9">
-    <w:abstractNumId w:val="17"/>
-  </w:num>
   <w:num w:numId="10">
-    <w:abstractNumId w:val="8"/>
+    <w:abstractNumId w:val="22"/>
   </w:num>
   <w:num w:numId="11">
-    <w:abstractNumId w:val="0"/>
+    <w:abstractNumId w:val="26"/>
   </w:num>
   <w:num w:numId="12">
     <w:abstractNumId w:val="5"/>
   </w:num>
   <w:num w:numId="13">
+    <w:abstractNumId w:val="15"/>
+  </w:num>
+  <w:num w:numId="14">
+    <w:abstractNumId w:val="17"/>
+  </w:num>
+  <w:num w:numId="15">
+    <w:abstractNumId w:val="23"/>
+  </w:num>
+  <w:num w:numId="16">
+    <w:abstractNumId w:val="24"/>
+  </w:num>
+  <w:num w:numId="17">
+    <w:abstractNumId w:val="20"/>
+  </w:num>
+  <w:num w:numId="18">
+    <w:abstractNumId w:val="13"/>
+  </w:num>
+  <w:num w:numId="19">
+    <w:abstractNumId w:val="0"/>
+  </w:num>
+  <w:num w:numId="20">
+    <w:abstractNumId w:val="8"/>
+  </w:num>
+  <w:num w:numId="21">
+    <w:abstractNumId w:val="12"/>
+  </w:num>
+  <w:num w:numId="22">
+    <w:abstractNumId w:val="19"/>
+  </w:num>
+  <w:num w:numId="23">
+    <w:abstractNumId w:val="25"/>
+  </w:num>
+  <w:num w:numId="24">
+    <w:abstractNumId w:val="14"/>
+  </w:num>
+  <w:num w:numId="25">
+    <w:abstractNumId w:val="16"/>
+  </w:num>
+  <w:num w:numId="26">
     <w:abstractNumId w:val="4"/>
   </w:num>
-  <w:num w:numId="14">
-    <w:abstractNumId w:val="14"/>
-  </w:num>
-  <w:num w:numId="15">
-    <w:abstractNumId w:val="1"/>
-  </w:num>
-  <w:num w:numId="16">
-    <w:abstractNumId w:val="6"/>
-  </w:num>
-  <w:num w:numId="17">
-    <w:abstractNumId w:val="9"/>
-  </w:num>
-  <w:num w:numId="18">
-    <w:abstractNumId w:val="2"/>
+  <w:num w:numId="27">
+    <w:abstractNumId w:val="18"/>
   </w:num>
 </w:numbering>
 </file>

</xml_diff>